<commit_message>
Updated Documentation and Structure
</commit_message>
<xml_diff>
--- a/ungdomsspill_fravaer/Documentation/Documentation DEV.docx
+++ b/ungdomsspill_fravaer/Documentation/Documentation DEV.docx
@@ -1,6 +1,6 @@
 
 <file path=word/document.xml><?xml version="1.0" encoding="utf-8"?>
-<w:document xmlns:wpc="http://schemas.microsoft.com/office/word/2010/wordprocessingCanvas" xmlns:cx="http://schemas.microsoft.com/office/drawing/2014/chartex" xmlns:cx1="http://schemas.microsoft.com/office/drawing/2015/9/8/chartex" xmlns:cx2="http://schemas.microsoft.com/office/drawing/2015/10/21/chartex" xmlns:cx3="http://schemas.microsoft.com/office/drawing/2016/5/9/chartex" xmlns:cx4="http://schemas.microsoft.com/office/drawing/2016/5/10/chartex" xmlns:cx5="http://schemas.microsoft.com/office/drawing/2016/5/11/chartex" xmlns:cx6="http://schemas.microsoft.com/office/drawing/2016/5/12/chartex" xmlns:cx7="http://schemas.microsoft.com/office/drawing/2016/5/13/chartex" xmlns:cx8="http://schemas.microsoft.com/office/drawing/2016/5/14/chartex" xmlns:mc="http://schemas.openxmlformats.org/markup-compatibility/2006" xmlns:aink="http://schemas.microsoft.com/office/drawing/2016/ink" xmlns:am3d="http://schemas.microsoft.com/office/drawing/2017/model3d" xmlns:o="urn:schemas-microsoft-com:office:office" xmlns:r="http://schemas.openxmlformats.org/officeDocument/2006/relationships" xmlns:m="http://schemas.openxmlformats.org/officeDocument/2006/math" xmlns:v="urn:schemas-microsoft-com:vml" xmlns:wp14="http://schemas.microsoft.com/office/word/2010/wordprocessingDrawing" xmlns:wp="http://schemas.openxmlformats.org/drawingml/2006/wordprocessingDrawing" xmlns:w10="urn:schemas-microsoft-com:office:word" xmlns:w="http://schemas.openxmlformats.org/wordprocessingml/2006/main" xmlns:w14="http://schemas.microsoft.com/office/word/2010/wordml" xmlns:w15="http://schemas.microsoft.com/office/word/2012/wordml" xmlns:w16cex="http://schemas.microsoft.com/office/word/2018/wordml/cex" xmlns:w16cid="http://schemas.microsoft.com/office/word/2016/wordml/cid" xmlns:w16="http://schemas.microsoft.com/office/word/2018/wordml" xmlns:w16sdtdh="http://schemas.microsoft.com/office/word/2020/wordml/sdtdatahash" xmlns:w16se="http://schemas.microsoft.com/office/word/2015/wordml/symex" xmlns:wpg="http://schemas.microsoft.com/office/word/2010/wordprocessingGroup" xmlns:wpi="http://schemas.microsoft.com/office/word/2010/wordprocessingInk" xmlns:wne="http://schemas.microsoft.com/office/word/2006/wordml" xmlns:wps="http://schemas.microsoft.com/office/word/2010/wordprocessingShape" mc:Ignorable="w14 w15 w16se w16cid w16 w16cex w16sdtdh wp14">
+<w:document xmlns:wpc="http://schemas.microsoft.com/office/word/2010/wordprocessingCanvas" xmlns:cx="http://schemas.microsoft.com/office/drawing/2014/chartex" xmlns:cx1="http://schemas.microsoft.com/office/drawing/2015/9/8/chartex" xmlns:cx2="http://schemas.microsoft.com/office/drawing/2015/10/21/chartex" xmlns:cx3="http://schemas.microsoft.com/office/drawing/2016/5/9/chartex" xmlns:cx4="http://schemas.microsoft.com/office/drawing/2016/5/10/chartex" xmlns:cx5="http://schemas.microsoft.com/office/drawing/2016/5/11/chartex" xmlns:cx6="http://schemas.microsoft.com/office/drawing/2016/5/12/chartex" xmlns:cx7="http://schemas.microsoft.com/office/drawing/2016/5/13/chartex" xmlns:cx8="http://schemas.microsoft.com/office/drawing/2016/5/14/chartex" xmlns:mc="http://schemas.openxmlformats.org/markup-compatibility/2006" xmlns:aink="http://schemas.microsoft.com/office/drawing/2016/ink" xmlns:am3d="http://schemas.microsoft.com/office/drawing/2017/model3d" xmlns:o="urn:schemas-microsoft-com:office:office" xmlns:oel="http://schemas.microsoft.com/office/2019/extlst" xmlns:r="http://schemas.openxmlformats.org/officeDocument/2006/relationships" xmlns:m="http://schemas.openxmlformats.org/officeDocument/2006/math" xmlns:v="urn:schemas-microsoft-com:vml" xmlns:wp14="http://schemas.microsoft.com/office/word/2010/wordprocessingDrawing" xmlns:wp="http://schemas.openxmlformats.org/drawingml/2006/wordprocessingDrawing" xmlns:w10="urn:schemas-microsoft-com:office:word" xmlns:w="http://schemas.openxmlformats.org/wordprocessingml/2006/main" xmlns:w14="http://schemas.microsoft.com/office/word/2010/wordml" xmlns:w15="http://schemas.microsoft.com/office/word/2012/wordml" xmlns:w16cex="http://schemas.microsoft.com/office/word/2018/wordml/cex" xmlns:w16cid="http://schemas.microsoft.com/office/word/2016/wordml/cid" xmlns:w16="http://schemas.microsoft.com/office/word/2018/wordml" xmlns:w16sdtdh="http://schemas.microsoft.com/office/word/2020/wordml/sdtdatahash" xmlns:w16se="http://schemas.microsoft.com/office/word/2015/wordml/symex" xmlns:wpg="http://schemas.microsoft.com/office/word/2010/wordprocessingGroup" xmlns:wpi="http://schemas.microsoft.com/office/word/2010/wordprocessingInk" xmlns:wne="http://schemas.microsoft.com/office/word/2006/wordml" xmlns:wps="http://schemas.microsoft.com/office/word/2010/wordprocessingShape" mc:Ignorable="w14 w15 w16se w16cid w16 w16cex w16sdtdh wp14">
   <w:body>
     <w:sdt>
       <w:sdtPr>
@@ -895,19 +895,8 @@
                                         <w:szCs w:val="36"/>
                                         <w:lang w:val="en-US"/>
                                       </w:rPr>
-                                      <w:t xml:space="preserve">Development </w:t>
+                                      <w:t>Development Dokumentation</w:t>
                                     </w:r>
-                                    <w:proofErr w:type="spellStart"/>
-                                    <w:r>
-                                      <w:rPr>
-                                        <w:color w:val="404040" w:themeColor="text1" w:themeTint="BF"/>
-                                        <w:sz w:val="36"/>
-                                        <w:szCs w:val="36"/>
-                                        <w:lang w:val="en-US"/>
-                                      </w:rPr>
-                                      <w:t>Dokumentation</w:t>
-                                    </w:r>
-                                    <w:proofErr w:type="spellEnd"/>
                                   </w:p>
                                 </w:sdtContent>
                               </w:sdt>
@@ -1014,19 +1003,8 @@
                                   <w:szCs w:val="36"/>
                                   <w:lang w:val="en-US"/>
                                 </w:rPr>
-                                <w:t xml:space="preserve">Development </w:t>
+                                <w:t>Development Dokumentation</w:t>
                               </w:r>
-                              <w:proofErr w:type="spellStart"/>
-                              <w:r>
-                                <w:rPr>
-                                  <w:color w:val="404040" w:themeColor="text1" w:themeTint="BF"/>
-                                  <w:sz w:val="36"/>
-                                  <w:szCs w:val="36"/>
-                                  <w:lang w:val="en-US"/>
-                                </w:rPr>
-                                <w:t>Dokumentation</w:t>
-                              </w:r>
-                              <w:proofErr w:type="spellEnd"/>
                             </w:p>
                           </w:sdtContent>
                         </w:sdt>
@@ -1083,14 +1061,12 @@
               <w:lang w:val="en-US"/>
             </w:rPr>
           </w:pPr>
-          <w:proofErr w:type="spellStart"/>
           <w:r>
             <w:rPr>
               <w:lang w:val="en-US"/>
             </w:rPr>
             <w:t>Inhalt</w:t>
           </w:r>
-          <w:proofErr w:type="spellEnd"/>
         </w:p>
         <w:p>
           <w:pPr>
@@ -3607,16 +3583,8 @@
         <w:rPr>
           <w:lang w:val="en-US"/>
         </w:rPr>
-        <w:t xml:space="preserve">As well as </w:t>
-      </w:r>
-      <w:proofErr w:type="spellStart"/>
-      <w:r>
-        <w:rPr>
-          <w:lang w:val="en-US"/>
-        </w:rPr>
-        <w:t>Jquery</w:t>
-      </w:r>
-      <w:proofErr w:type="spellEnd"/>
+        <w:t>As well as Jquery</w:t>
+      </w:r>
     </w:p>
     <w:p>
       <w:pPr>
@@ -3719,14 +3687,12 @@
         </w:rPr>
         <w:t>“</w:t>
       </w:r>
-      <w:proofErr w:type="spellStart"/>
       <w:r>
         <w:rPr>
           <w:lang w:val="en-US"/>
         </w:rPr>
         <w:t>login.php</w:t>
       </w:r>
-      <w:proofErr w:type="spellEnd"/>
       <w:r>
         <w:rPr>
           <w:lang w:val="en-US"/>
@@ -3768,7 +3734,7 @@
         <w:rPr>
           <w:lang w:val="en-US"/>
         </w:rPr>
-        <w:t>Document Absences (registrere.html),</w:t>
+        <w:t>Home (index1.html)</w:t>
       </w:r>
     </w:p>
     <w:p>
@@ -3786,60 +3752,30 @@
         <w:rPr>
           <w:lang w:val="en-US"/>
         </w:rPr>
-        <w:t xml:space="preserve">The script </w:t>
-      </w:r>
-      <w:r>
-        <w:rPr>
-          <w:lang w:val="en-US"/>
-        </w:rPr>
-        <w:t>“</w:t>
-      </w:r>
-      <w:r>
-        <w:rPr>
-          <w:lang w:val="en-US"/>
-        </w:rPr>
-        <w:t>getMembersForAbsence.js</w:t>
-      </w:r>
-      <w:r>
-        <w:rPr>
-          <w:lang w:val="en-US"/>
-        </w:rPr>
-        <w:t>”</w:t>
-      </w:r>
-      <w:r>
-        <w:rPr>
-          <w:lang w:val="en-US"/>
-        </w:rPr>
-        <w:t xml:space="preserve"> loads current users into a form</w:t>
-      </w:r>
-      <w:r>
-        <w:rPr>
-          <w:lang w:val="en-US"/>
-        </w:rPr>
-        <w:t xml:space="preserve"> (using </w:t>
-      </w:r>
-      <w:r>
-        <w:rPr>
-          <w:lang w:val="en-US"/>
-        </w:rPr>
-        <w:t>“</w:t>
-      </w:r>
-      <w:proofErr w:type="spellStart"/>
-      <w:r>
-        <w:rPr>
-          <w:lang w:val="en-US"/>
-        </w:rPr>
-        <w:t>faamedlemer.php</w:t>
-      </w:r>
-      <w:proofErr w:type="spellEnd"/>
-      <w:r>
-        <w:rPr>
-          <w:lang w:val="en-US"/>
-        </w:rPr>
-        <w:t>”</w:t>
-      </w:r>
-      <w:r>
-        <w:rPr>
+        <w:t xml:space="preserve">This page is used as a </w:t>
+      </w:r>
+      <w:r>
+        <w:rPr>
+          <w:lang w:val="en-US"/>
+        </w:rPr>
+        <w:t>Dashboard/</w:t>
+      </w:r>
+      <w:r>
+        <w:rPr>
+          <w:lang w:val="en-US"/>
+        </w:rPr>
+        <w:t>Landingpage and contains the logout-button, with which you can log out of the website</w:t>
+      </w:r>
+      <w:r>
+        <w:rPr>
+          <w:lang w:val="en-US"/>
+        </w:rPr>
+        <w:t xml:space="preserve"> (logout.js</w:t>
+      </w:r>
+      <w:r>
+        <w:rPr>
+          <w:sz w:val="24"/>
+          <w:szCs w:val="24"/>
           <w:lang w:val="en-US"/>
         </w:rPr>
         <w:t>)</w:t>
@@ -3848,52 +3784,7 @@
         <w:rPr>
           <w:lang w:val="en-US"/>
         </w:rPr>
-        <w:t>, for each with an option, “Present” or “Absent”, counted as 0 and 1 for ease of calculating later.</w:t>
-      </w:r>
-      <w:r>
-        <w:rPr>
-          <w:lang w:val="en-US"/>
-        </w:rPr>
-        <w:br/>
-        <w:t xml:space="preserve">The form submits the input data with the </w:t>
-      </w:r>
-      <w:r>
-        <w:rPr>
-          <w:lang w:val="en-US"/>
-        </w:rPr>
-        <w:t>PHP</w:t>
-      </w:r>
-      <w:r>
-        <w:rPr>
-          <w:lang w:val="en-US"/>
-        </w:rPr>
-        <w:t xml:space="preserve">-file </w:t>
-      </w:r>
-      <w:r>
-        <w:rPr>
-          <w:lang w:val="en-US"/>
-        </w:rPr>
-        <w:t>“</w:t>
-      </w:r>
-      <w:proofErr w:type="spellStart"/>
-      <w:r>
-        <w:rPr>
-          <w:lang w:val="en-US"/>
-        </w:rPr>
-        <w:t>submitToDB.php</w:t>
-      </w:r>
-      <w:proofErr w:type="spellEnd"/>
-      <w:r>
-        <w:rPr>
-          <w:lang w:val="en-US"/>
-        </w:rPr>
-        <w:t>”</w:t>
-      </w:r>
-      <w:r>
-        <w:rPr>
-          <w:lang w:val="en-US"/>
-        </w:rPr>
-        <w:t>. After insertion, the user will be redirected to Todays Absences.</w:t>
+        <w:t>.</w:t>
       </w:r>
     </w:p>
     <w:p>
@@ -3904,26 +3795,14 @@
           <w:numId w:val="1"/>
         </w:numPr>
         <w:rPr>
-          <w:lang w:val="nb-NO"/>
-        </w:rPr>
-      </w:pPr>
-      <w:r>
-        <w:rPr>
-          <w:lang w:val="nb-NO"/>
-        </w:rPr>
-        <w:t>Add new User (nyeb</w:t>
-      </w:r>
-      <w:r>
-        <w:rPr>
-          <w:lang w:val="nb-NO"/>
-        </w:rPr>
-        <w:t>rukere</w:t>
-      </w:r>
-      <w:r>
-        <w:rPr>
-          <w:lang w:val="nb-NO"/>
-        </w:rPr>
-        <w:t>.html),</w:t>
+          <w:lang w:val="en-US"/>
+        </w:rPr>
+      </w:pPr>
+      <w:r>
+        <w:rPr>
+          <w:lang w:val="en-US"/>
+        </w:rPr>
+        <w:t>Document Absences (registrere.html),</w:t>
       </w:r>
     </w:p>
     <w:p>
@@ -3941,13 +3820,7 @@
         <w:rPr>
           <w:lang w:val="en-US"/>
         </w:rPr>
-        <w:t>The Script</w:t>
-      </w:r>
-      <w:r>
-        <w:rPr>
-          <w:lang w:val="en-US"/>
-        </w:rPr>
-        <w:t xml:space="preserve"> </w:t>
+        <w:t xml:space="preserve">The script </w:t>
       </w:r>
       <w:r>
         <w:rPr>
@@ -3959,7 +3832,7 @@
         <w:rPr>
           <w:lang w:val="en-US"/>
         </w:rPr>
-        <w:t>getMembers.js</w:t>
+        <w:t>getMembersForAbsence.js</w:t>
       </w:r>
       <w:r>
         <w:rPr>
@@ -3971,66 +3844,86 @@
         <w:rPr>
           <w:lang w:val="en-US"/>
         </w:rPr>
-        <w:t xml:space="preserve"> l</w:t>
-      </w:r>
-      <w:r>
-        <w:rPr>
-          <w:lang w:val="en-US"/>
-        </w:rPr>
-        <w:t>oads all current users into a table</w:t>
-      </w:r>
-      <w:r>
-        <w:rPr>
-          <w:lang w:val="en-US"/>
-        </w:rPr>
-        <w:t xml:space="preserve"> (using “</w:t>
-      </w:r>
-      <w:proofErr w:type="spellStart"/>
+        <w:t xml:space="preserve"> loads current users into a form</w:t>
+      </w:r>
+      <w:r>
+        <w:rPr>
+          <w:lang w:val="en-US"/>
+        </w:rPr>
+        <w:t xml:space="preserve"> (using </w:t>
+      </w:r>
+      <w:r>
+        <w:rPr>
+          <w:lang w:val="en-US"/>
+        </w:rPr>
+        <w:t>“</w:t>
+      </w:r>
       <w:r>
         <w:rPr>
           <w:lang w:val="en-US"/>
         </w:rPr>
         <w:t>faamedlemer.php</w:t>
       </w:r>
-      <w:proofErr w:type="spellEnd"/>
-      <w:r>
-        <w:rPr>
-          <w:lang w:val="en-US"/>
-        </w:rPr>
-        <w:t>”)</w:t>
-      </w:r>
-      <w:r>
-        <w:rPr>
-          <w:lang w:val="en-US"/>
-        </w:rPr>
-        <w:t xml:space="preserve">. Below, there is a form creating new members: </w:t>
-      </w:r>
-      <w:proofErr w:type="spellStart"/>
-      <w:r>
-        <w:rPr>
-          <w:lang w:val="en-US"/>
-        </w:rPr>
-        <w:t>skapmedlem.ph</w:t>
-      </w:r>
-      <w:r>
-        <w:rPr>
-          <w:lang w:val="en-US"/>
-        </w:rPr>
-        <w:t>p</w:t>
-      </w:r>
-      <w:proofErr w:type="spellEnd"/>
-      <w:r>
-        <w:rPr>
-          <w:lang w:val="en-US"/>
-        </w:rPr>
-        <w:t>.</w:t>
+      <w:r>
+        <w:rPr>
+          <w:lang w:val="en-US"/>
+        </w:rPr>
+        <w:t>”</w:t>
+      </w:r>
+      <w:r>
+        <w:rPr>
+          <w:lang w:val="en-US"/>
+        </w:rPr>
+        <w:t>)</w:t>
+      </w:r>
+      <w:r>
+        <w:rPr>
+          <w:lang w:val="en-US"/>
+        </w:rPr>
+        <w:t>, for each with an option, “Present” or “Absent”, counted as 0 and 1 for ease of calculating later.</w:t>
       </w:r>
       <w:r>
         <w:rPr>
           <w:lang w:val="en-US"/>
         </w:rPr>
         <w:br/>
-        <w:t>After Insertion, the User remains on this side, although it will refresh and show the new user.</w:t>
+        <w:t xml:space="preserve">The form submits the input data with the </w:t>
+      </w:r>
+      <w:r>
+        <w:rPr>
+          <w:lang w:val="en-US"/>
+        </w:rPr>
+        <w:t>PHP</w:t>
+      </w:r>
+      <w:r>
+        <w:rPr>
+          <w:lang w:val="en-US"/>
+        </w:rPr>
+        <w:t xml:space="preserve">-file </w:t>
+      </w:r>
+      <w:r>
+        <w:rPr>
+          <w:lang w:val="en-US"/>
+        </w:rPr>
+        <w:t>“</w:t>
+      </w:r>
+      <w:r>
+        <w:rPr>
+          <w:lang w:val="en-US"/>
+        </w:rPr>
+        <w:t>submitToDB.php</w:t>
+      </w:r>
+      <w:r>
+        <w:rPr>
+          <w:lang w:val="en-US"/>
+        </w:rPr>
+        <w:t>”</w:t>
+      </w:r>
+      <w:r>
+        <w:rPr>
+          <w:lang w:val="en-US"/>
+        </w:rPr>
+        <w:t>. After insertion, the user will be redirected to Todays Absences.</w:t>
       </w:r>
     </w:p>
     <w:p>
@@ -4048,7 +3941,19 @@
         <w:rPr>
           <w:lang w:val="nb-NO"/>
         </w:rPr>
-        <w:t>Todays Absences (utgave.html),</w:t>
+        <w:t>Add new User (nyeb</w:t>
+      </w:r>
+      <w:r>
+        <w:rPr>
+          <w:lang w:val="nb-NO"/>
+        </w:rPr>
+        <w:t>rukere</w:t>
+      </w:r>
+      <w:r>
+        <w:rPr>
+          <w:lang w:val="nb-NO"/>
+        </w:rPr>
+        <w:t>.html),</w:t>
       </w:r>
     </w:p>
     <w:p>
@@ -4066,7 +3971,13 @@
         <w:rPr>
           <w:lang w:val="en-US"/>
         </w:rPr>
-        <w:t xml:space="preserve">The Script </w:t>
+        <w:t>The Script</w:t>
+      </w:r>
+      <w:r>
+        <w:rPr>
+          <w:lang w:val="en-US"/>
+        </w:rPr>
+        <w:t xml:space="preserve"> </w:t>
       </w:r>
       <w:r>
         <w:rPr>
@@ -4078,7 +3989,7 @@
         <w:rPr>
           <w:lang w:val="en-US"/>
         </w:rPr>
-        <w:t>getAbsences.js</w:t>
+        <w:t>getMembers.js</w:t>
       </w:r>
       <w:r>
         <w:rPr>
@@ -4090,39 +4001,38 @@
         <w:rPr>
           <w:lang w:val="en-US"/>
         </w:rPr>
-        <w:t xml:space="preserve"> g</w:t>
-      </w:r>
-      <w:r>
-        <w:rPr>
-          <w:lang w:val="en-US"/>
-        </w:rPr>
-        <w:t>ets the Absences from the database</w:t>
-      </w:r>
-      <w:r>
-        <w:rPr>
-          <w:lang w:val="en-US"/>
-        </w:rPr>
-        <w:t xml:space="preserve"> (using “</w:t>
-      </w:r>
-      <w:proofErr w:type="spellStart"/>
-      <w:r>
-        <w:rPr>
-          <w:lang w:val="en-US"/>
-        </w:rPr>
-        <w:t>faadatafraidag.php</w:t>
-      </w:r>
-      <w:proofErr w:type="spellEnd"/>
-      <w:r>
-        <w:rPr>
-          <w:lang w:val="en-US"/>
-        </w:rPr>
-        <w:t>”</w:t>
-      </w:r>
-      <w:r>
-        <w:rPr>
-          <w:lang w:val="en-US"/>
-        </w:rPr>
-        <w:t xml:space="preserve"> with Todays Date and loads them into a table.</w:t>
+        <w:t xml:space="preserve"> l</w:t>
+      </w:r>
+      <w:r>
+        <w:rPr>
+          <w:lang w:val="en-US"/>
+        </w:rPr>
+        <w:t>oads all current users into a table</w:t>
+      </w:r>
+      <w:r>
+        <w:rPr>
+          <w:lang w:val="en-US"/>
+        </w:rPr>
+        <w:t xml:space="preserve"> (using “faamedlemer.php”)</w:t>
+      </w:r>
+      <w:r>
+        <w:rPr>
+          <w:lang w:val="en-US"/>
+        </w:rPr>
+        <w:t>. Below, there is a form creating new members: skapmedlem.ph</w:t>
+      </w:r>
+      <w:r>
+        <w:rPr>
+          <w:lang w:val="en-US"/>
+        </w:rPr>
+        <w:t>p.</w:t>
+      </w:r>
+      <w:r>
+        <w:rPr>
+          <w:lang w:val="en-US"/>
+        </w:rPr>
+        <w:br/>
+        <w:t>After Insertion, the User remains on this side, although it will refresh and show the new user.</w:t>
       </w:r>
     </w:p>
     <w:p>
@@ -4140,7 +4050,7 @@
         <w:rPr>
           <w:lang w:val="nb-NO"/>
         </w:rPr>
-        <w:t>Absences over time (utgaveTidsperiode.html)</w:t>
+        <w:t>Todays Absences (utgave.html),</w:t>
       </w:r>
     </w:p>
     <w:p>
@@ -4158,109 +4068,49 @@
         <w:rPr>
           <w:lang w:val="en-US"/>
         </w:rPr>
-        <w:t>A Form will take t</w:t>
-      </w:r>
-      <w:r>
-        <w:rPr>
-          <w:lang w:val="en-US"/>
-        </w:rPr>
-        <w:t xml:space="preserve">he desired start and end-dates and submit a request to the </w:t>
-      </w:r>
-      <w:proofErr w:type="spellStart"/>
-      <w:r>
-        <w:rPr>
-          <w:lang w:val="en-US"/>
-        </w:rPr>
-        <w:t>db</w:t>
-      </w:r>
-      <w:proofErr w:type="spellEnd"/>
-      <w:r>
-        <w:rPr>
-          <w:lang w:val="en-US"/>
-        </w:rPr>
-        <w:t xml:space="preserve"> (</w:t>
-      </w:r>
-      <w:proofErr w:type="spellStart"/>
-      <w:r>
-        <w:rPr>
-          <w:lang w:val="en-US"/>
-        </w:rPr>
-        <w:t>faadata.php</w:t>
-      </w:r>
-      <w:proofErr w:type="spellEnd"/>
-      <w:r>
-        <w:rPr>
-          <w:lang w:val="en-US"/>
-        </w:rPr>
-        <w:t>).</w:t>
-      </w:r>
-      <w:r>
-        <w:rPr>
-          <w:lang w:val="en-US"/>
-        </w:rPr>
-        <w:t xml:space="preserve"> This script loads the data </w:t>
-      </w:r>
-      <w:r>
-        <w:rPr>
-          <w:lang w:val="en-US"/>
-        </w:rPr>
-        <w:t xml:space="preserve">and puts them in files into the page </w:t>
-      </w:r>
-      <w:r>
-        <w:rPr>
-          <w:lang w:val="en-US"/>
-        </w:rPr>
-        <w:t>“FileOutput.html”.</w:t>
-      </w:r>
-    </w:p>
-    <w:p>
-      <w:pPr>
-        <w:rPr>
-          <w:lang w:val="en-US"/>
-        </w:rPr>
-      </w:pPr>
-      <w:r>
-        <w:rPr>
-          <w:lang w:val="en-US"/>
-        </w:rPr>
-        <w:br w:type="page"/>
-      </w:r>
-    </w:p>
-    <w:p>
-      <w:pPr>
-        <w:pStyle w:val="berschrift2"/>
-        <w:rPr>
-          <w:lang w:val="en-US"/>
-        </w:rPr>
-      </w:pPr>
-      <w:bookmarkStart w:id="9" w:name="_Toc129087889"/>
-      <w:r>
-        <w:rPr>
-          <w:lang w:val="en-US"/>
-        </w:rPr>
-        <w:lastRenderedPageBreak/>
-        <w:t>Database</w:t>
-      </w:r>
-      <w:bookmarkEnd w:id="9"/>
-    </w:p>
-    <w:p>
-      <w:pPr>
-        <w:rPr>
-          <w:lang w:val="en-US"/>
-        </w:rPr>
-      </w:pPr>
-    </w:p>
-    <w:p>
-      <w:pPr>
-        <w:rPr>
-          <w:lang w:val="en-US"/>
-        </w:rPr>
-      </w:pPr>
-      <w:r>
-        <w:rPr>
-          <w:lang w:val="en-US"/>
-        </w:rPr>
-        <w:t>The Database was created with following parameters:</w:t>
+        <w:t xml:space="preserve">The Script </w:t>
+      </w:r>
+      <w:r>
+        <w:rPr>
+          <w:lang w:val="en-US"/>
+        </w:rPr>
+        <w:t>“</w:t>
+      </w:r>
+      <w:r>
+        <w:rPr>
+          <w:lang w:val="en-US"/>
+        </w:rPr>
+        <w:t>getAbsences.js</w:t>
+      </w:r>
+      <w:r>
+        <w:rPr>
+          <w:lang w:val="en-US"/>
+        </w:rPr>
+        <w:t>”</w:t>
+      </w:r>
+      <w:r>
+        <w:rPr>
+          <w:lang w:val="en-US"/>
+        </w:rPr>
+        <w:t xml:space="preserve"> g</w:t>
+      </w:r>
+      <w:r>
+        <w:rPr>
+          <w:lang w:val="en-US"/>
+        </w:rPr>
+        <w:t>ets the Absences from the database</w:t>
+      </w:r>
+      <w:r>
+        <w:rPr>
+          <w:lang w:val="en-US"/>
+        </w:rPr>
+        <w:t xml:space="preserve"> (using “faadatafraidag.php”</w:t>
+      </w:r>
+      <w:r>
+        <w:rPr>
+          <w:lang w:val="en-US"/>
+        </w:rPr>
+        <w:t xml:space="preserve"> with Todays Date and loads them into a table.</w:t>
       </w:r>
     </w:p>
     <w:p>
@@ -4271,14 +4121,106 @@
           <w:numId w:val="1"/>
         </w:numPr>
         <w:rPr>
-          <w:lang w:val="en-US"/>
-        </w:rPr>
-      </w:pPr>
-      <w:r>
-        <w:rPr>
-          <w:lang w:val="en-US"/>
-        </w:rPr>
-        <w:t>phpMyAdmin (SQL Dump) version 5.2.0</w:t>
+          <w:lang w:val="nb-NO"/>
+        </w:rPr>
+      </w:pPr>
+      <w:r>
+        <w:rPr>
+          <w:lang w:val="nb-NO"/>
+        </w:rPr>
+        <w:t>Absences over time (utgaveTidsperiode.html)</w:t>
+      </w:r>
+    </w:p>
+    <w:p>
+      <w:pPr>
+        <w:pStyle w:val="Listenabsatz"/>
+        <w:numPr>
+          <w:ilvl w:val="1"/>
+          <w:numId w:val="1"/>
+        </w:numPr>
+        <w:rPr>
+          <w:lang w:val="en-US"/>
+        </w:rPr>
+      </w:pPr>
+      <w:r>
+        <w:rPr>
+          <w:lang w:val="en-US"/>
+        </w:rPr>
+        <w:t>A Form will take t</w:t>
+      </w:r>
+      <w:r>
+        <w:rPr>
+          <w:lang w:val="en-US"/>
+        </w:rPr>
+        <w:t>he desired start and end-dates and submit a request to the db (faadata.php).</w:t>
+      </w:r>
+      <w:r>
+        <w:rPr>
+          <w:lang w:val="en-US"/>
+        </w:rPr>
+        <w:t xml:space="preserve"> This script loads the data </w:t>
+      </w:r>
+      <w:r>
+        <w:rPr>
+          <w:lang w:val="en-US"/>
+        </w:rPr>
+        <w:t xml:space="preserve">and puts them in files into the page </w:t>
+      </w:r>
+      <w:r>
+        <w:rPr>
+          <w:lang w:val="en-US"/>
+        </w:rPr>
+        <w:t>“FileOutput.html”.</w:t>
+      </w:r>
+    </w:p>
+    <w:p>
+      <w:pPr>
+        <w:rPr>
+          <w:lang w:val="en-US"/>
+        </w:rPr>
+      </w:pPr>
+      <w:r>
+        <w:rPr>
+          <w:lang w:val="en-US"/>
+        </w:rPr>
+        <w:br w:type="page"/>
+      </w:r>
+    </w:p>
+    <w:p>
+      <w:pPr>
+        <w:pStyle w:val="berschrift2"/>
+        <w:rPr>
+          <w:lang w:val="en-US"/>
+        </w:rPr>
+      </w:pPr>
+      <w:bookmarkStart w:id="9" w:name="_Toc129087889"/>
+      <w:r>
+        <w:rPr>
+          <w:lang w:val="en-US"/>
+        </w:rPr>
+        <w:lastRenderedPageBreak/>
+        <w:t>Database</w:t>
+      </w:r>
+      <w:bookmarkEnd w:id="9"/>
+    </w:p>
+    <w:p>
+      <w:pPr>
+        <w:rPr>
+          <w:lang w:val="en-US"/>
+        </w:rPr>
+      </w:pPr>
+    </w:p>
+    <w:p>
+      <w:pPr>
+        <w:rPr>
+          <w:lang w:val="en-US"/>
+        </w:rPr>
+      </w:pPr>
+      <w:r>
+        <w:rPr>
+          <w:lang w:val="en-US"/>
+        </w:rPr>
+        <w:t>The Database was created with following parameters:</w:t>
       </w:r>
     </w:p>
     <w:p>
@@ -4296,7 +4238,7 @@
         <w:rPr>
           <w:lang w:val="en-US"/>
         </w:rPr>
-        <w:t>Host: 127.0.0.1</w:t>
+        <w:t>phpMyAdmin (SQL Dump) version 5.2.0</w:t>
       </w:r>
     </w:p>
     <w:p>
@@ -4310,19 +4252,11 @@
           <w:lang w:val="en-US"/>
         </w:rPr>
       </w:pPr>
-      <w:proofErr w:type="spellStart"/>
-      <w:r>
-        <w:rPr>
-          <w:lang w:val="en-US"/>
-        </w:rPr>
-        <w:t>Erstellungszeit</w:t>
-      </w:r>
-      <w:proofErr w:type="spellEnd"/>
-      <w:r>
-        <w:rPr>
-          <w:lang w:val="en-US"/>
-        </w:rPr>
-        <w:t>: 05. Jan 2023 um 16:28</w:t>
+      <w:r>
+        <w:rPr>
+          <w:lang w:val="en-US"/>
+        </w:rPr>
+        <w:t>Host: 127.0.0.1</w:t>
       </w:r>
     </w:p>
     <w:p>
@@ -4340,7 +4274,7 @@
         <w:rPr>
           <w:lang w:val="en-US"/>
         </w:rPr>
-        <w:t>Server-Version:  10.4.24-MariaDB</w:t>
+        <w:t>Erstellungszeit: 05. Jan 2023 um 16:28</w:t>
       </w:r>
     </w:p>
     <w:p>
@@ -4358,7 +4292,7 @@
         <w:rPr>
           <w:lang w:val="en-US"/>
         </w:rPr>
-        <w:t>PHP-Version: 7.4.29</w:t>
+        <w:t>Server-Version:  10.4.24-MariaDB</w:t>
       </w:r>
     </w:p>
     <w:p>
@@ -4376,105 +4310,7 @@
         <w:rPr>
           <w:lang w:val="en-US"/>
         </w:rPr>
-        <w:t xml:space="preserve">Database name: </w:t>
-      </w:r>
-      <w:proofErr w:type="spellStart"/>
-      <w:r>
-        <w:rPr>
-          <w:i/>
-          <w:lang w:val="en-US"/>
-        </w:rPr>
-        <w:t>jsg_fravaer</w:t>
-      </w:r>
-      <w:proofErr w:type="spellEnd"/>
-    </w:p>
-    <w:p>
-      <w:pPr>
-        <w:rPr>
-          <w:lang w:val="en-US"/>
-        </w:rPr>
-      </w:pPr>
-    </w:p>
-    <w:p>
-      <w:pPr>
-        <w:pStyle w:val="berschrift4"/>
-        <w:rPr>
-          <w:lang w:val="en-US"/>
-        </w:rPr>
-      </w:pPr>
-      <w:r>
-        <w:rPr>
-          <w:lang w:val="en-US"/>
-        </w:rPr>
-        <w:t>Table structure</w:t>
-      </w:r>
-    </w:p>
-    <w:p>
-      <w:pPr>
-        <w:rPr>
-          <w:lang w:val="en-US"/>
-        </w:rPr>
-      </w:pPr>
-      <w:r>
-        <w:rPr>
-          <w:lang w:val="en-US"/>
-        </w:rPr>
-        <w:t>The IDs are always Primary Keys and in the Case of the “</w:t>
-      </w:r>
-      <w:proofErr w:type="spellStart"/>
-      <w:r>
-        <w:rPr>
-          <w:lang w:val="en-US"/>
-        </w:rPr>
-        <w:t>Abwesenheiten_daten</w:t>
-      </w:r>
-      <w:proofErr w:type="spellEnd"/>
-      <w:r>
-        <w:rPr>
-          <w:lang w:val="en-US"/>
-        </w:rPr>
-        <w:t>”-Table, the ID of the “</w:t>
-      </w:r>
-      <w:proofErr w:type="spellStart"/>
-      <w:r>
-        <w:rPr>
-          <w:lang w:val="en-US"/>
-        </w:rPr>
-        <w:t>abwesenheiten</w:t>
-      </w:r>
-      <w:proofErr w:type="spellEnd"/>
-      <w:r>
-        <w:rPr>
-          <w:lang w:val="en-US"/>
-        </w:rPr>
-        <w:t>”- and the “</w:t>
-      </w:r>
-      <w:proofErr w:type="spellStart"/>
-      <w:r>
-        <w:rPr>
-          <w:lang w:val="en-US"/>
-        </w:rPr>
-        <w:t>mitglieder</w:t>
-      </w:r>
-      <w:proofErr w:type="spellEnd"/>
-      <w:r>
-        <w:rPr>
-          <w:lang w:val="en-US"/>
-        </w:rPr>
-        <w:t>”-table are foreign keys, referencing the data.</w:t>
-      </w:r>
-    </w:p>
-    <w:p>
-      <w:pPr>
-        <w:rPr>
-          <w:lang w:val="en-US"/>
-        </w:rPr>
-      </w:pPr>
-      <w:r>
-        <w:rPr>
-          <w:lang w:val="en-US"/>
-        </w:rPr>
-        <w:t>The IDs use auto-incrementation; they count up automatically with each record.</w:t>
+        <w:t>PHP-Version: 7.4.29</w:t>
       </w:r>
     </w:p>
     <w:p>
@@ -4488,14 +4324,84 @@
           <w:lang w:val="en-US"/>
         </w:rPr>
       </w:pPr>
-      <w:proofErr w:type="spellStart"/>
+      <w:r>
+        <w:rPr>
+          <w:lang w:val="en-US"/>
+        </w:rPr>
+        <w:t xml:space="preserve">Database name: </w:t>
+      </w:r>
+      <w:r>
+        <w:rPr>
+          <w:i/>
+          <w:lang w:val="en-US"/>
+        </w:rPr>
+        <w:t>jsg_fravaer</w:t>
+      </w:r>
+    </w:p>
+    <w:p>
+      <w:pPr>
+        <w:rPr>
+          <w:lang w:val="en-US"/>
+        </w:rPr>
+      </w:pPr>
+    </w:p>
+    <w:p>
+      <w:pPr>
+        <w:pStyle w:val="berschrift4"/>
+        <w:rPr>
+          <w:lang w:val="en-US"/>
+        </w:rPr>
+      </w:pPr>
+      <w:r>
+        <w:rPr>
+          <w:lang w:val="en-US"/>
+        </w:rPr>
+        <w:t>Table structure</w:t>
+      </w:r>
+    </w:p>
+    <w:p>
+      <w:pPr>
+        <w:rPr>
+          <w:lang w:val="en-US"/>
+        </w:rPr>
+      </w:pPr>
+      <w:r>
+        <w:rPr>
+          <w:lang w:val="en-US"/>
+        </w:rPr>
+        <w:t>The IDs are always Primary Keys and in the Case of the “Abwesenheiten_daten”-Table, the ID of the “abwesenheiten”- and the “mitglieder”-table are foreign keys, referencing the data.</w:t>
+      </w:r>
+    </w:p>
+    <w:p>
+      <w:pPr>
+        <w:rPr>
+          <w:lang w:val="en-US"/>
+        </w:rPr>
+      </w:pPr>
+      <w:r>
+        <w:rPr>
+          <w:lang w:val="en-US"/>
+        </w:rPr>
+        <w:t>The IDs use auto-incrementation; they count up automatically with each record.</w:t>
+      </w:r>
+    </w:p>
+    <w:p>
+      <w:pPr>
+        <w:pStyle w:val="Listenabsatz"/>
+        <w:numPr>
+          <w:ilvl w:val="0"/>
+          <w:numId w:val="1"/>
+        </w:numPr>
+        <w:rPr>
+          <w:lang w:val="en-US"/>
+        </w:rPr>
+      </w:pPr>
       <w:r>
         <w:rPr>
           <w:lang w:val="en-US"/>
         </w:rPr>
         <w:t>Abwesenheiten</w:t>
       </w:r>
-      <w:proofErr w:type="spellEnd"/>
     </w:p>
     <w:p>
       <w:pPr>
@@ -4578,14 +4484,12 @@
           <w:lang w:val="en-US"/>
         </w:rPr>
       </w:pPr>
-      <w:proofErr w:type="spellStart"/>
       <w:r>
         <w:rPr>
           <w:lang w:val="en-US"/>
         </w:rPr>
         <w:t>Abwesenheiten_daten</w:t>
       </w:r>
-      <w:proofErr w:type="spellEnd"/>
     </w:p>
     <w:p>
       <w:pPr>
@@ -4614,21 +4518,7 @@
         <w:rPr>
           <w:lang w:val="en-US"/>
         </w:rPr>
-        <w:t>Absence-Table (“</w:t>
-      </w:r>
-      <w:proofErr w:type="spellStart"/>
-      <w:r>
-        <w:rPr>
-          <w:lang w:val="en-US"/>
-        </w:rPr>
-        <w:t>Abwesenheiten_id</w:t>
-      </w:r>
-      <w:proofErr w:type="spellEnd"/>
-      <w:r>
-        <w:rPr>
-          <w:lang w:val="en-US"/>
-        </w:rPr>
-        <w:t>”)</w:t>
+        <w:t>Absence-Table (“Abwesenheiten_id”)</w:t>
       </w:r>
       <w:r>
         <w:rPr>
@@ -4801,14 +4691,12 @@
           <w:lang w:val="en-US"/>
         </w:rPr>
       </w:pPr>
-      <w:proofErr w:type="spellStart"/>
       <w:r>
         <w:rPr>
           <w:lang w:val="en-US"/>
         </w:rPr>
         <w:t>Mitglieder</w:t>
       </w:r>
-      <w:proofErr w:type="spellEnd"/>
     </w:p>
     <w:p>
       <w:pPr>
@@ -4988,21 +4876,7 @@
         <w:rPr>
           <w:lang w:val="en-US"/>
         </w:rPr>
-        <w:t xml:space="preserve"> to “</w:t>
-      </w:r>
-      <w:proofErr w:type="spellStart"/>
-      <w:r>
-        <w:rPr>
-          <w:lang w:val="en-US"/>
-        </w:rPr>
-        <w:t>login.php</w:t>
-      </w:r>
-      <w:proofErr w:type="spellEnd"/>
-      <w:r>
-        <w:rPr>
-          <w:lang w:val="en-US"/>
-        </w:rPr>
-        <w:t>”.</w:t>
+        <w:t xml:space="preserve"> to “login.php”.</w:t>
       </w:r>
     </w:p>
     <w:p>
@@ -5080,21 +4954,7 @@
         <w:rPr>
           <w:lang w:val="en-US"/>
         </w:rPr>
-        <w:t>. This table is contained within a form, because the loaded in members can be set to either “Present” or “Absent”. On submit, the data is sent to “</w:t>
-      </w:r>
-      <w:proofErr w:type="spellStart"/>
-      <w:r>
-        <w:rPr>
-          <w:lang w:val="en-US"/>
-        </w:rPr>
-        <w:t>submitToDB.php</w:t>
-      </w:r>
-      <w:proofErr w:type="spellEnd"/>
-      <w:r>
-        <w:rPr>
-          <w:lang w:val="en-US"/>
-        </w:rPr>
-        <w:t>”.</w:t>
+        <w:t>. This table is contained within a form, because the loaded in members can be set to either “Present” or “Absent”. On submit, the data is sent to “submitToDB.php”.</w:t>
       </w:r>
     </w:p>
     <w:p>
@@ -5127,21 +4987,7 @@
         <w:rPr>
           <w:lang w:val="en-US"/>
         </w:rPr>
-        <w:t>able that loads the members into a table (“getMembers.js”) and below is a form for adding a new member; This is done via GET and with the page “</w:t>
-      </w:r>
-      <w:proofErr w:type="spellStart"/>
-      <w:r>
-        <w:rPr>
-          <w:lang w:val="en-US"/>
-        </w:rPr>
-        <w:t>skapmedlem.php</w:t>
-      </w:r>
-      <w:proofErr w:type="spellEnd"/>
-      <w:r>
-        <w:rPr>
-          <w:lang w:val="en-US"/>
-        </w:rPr>
-        <w:t>”</w:t>
+        <w:t>able that loads the members into a table (“getMembers.js”) and below is a form for adding a new member; This is done via GET and with the page “skapmedlem.php”</w:t>
       </w:r>
     </w:p>
     <w:p>
@@ -5168,21 +5014,7 @@
         <w:rPr>
           <w:lang w:val="en-US"/>
         </w:rPr>
-        <w:t xml:space="preserve">This page contains a table with </w:t>
-      </w:r>
-      <w:proofErr w:type="spellStart"/>
-      <w:r>
-        <w:rPr>
-          <w:lang w:val="en-US"/>
-        </w:rPr>
-        <w:t>todays</w:t>
-      </w:r>
-      <w:proofErr w:type="spellEnd"/>
-      <w:r>
-        <w:rPr>
-          <w:lang w:val="en-US"/>
-        </w:rPr>
-        <w:t xml:space="preserve"> absences, retrieved by “getAbsences.js”.</w:t>
+        <w:t>This page contains a table with todays absences, retrieved by “getAbsences.js”.</w:t>
       </w:r>
     </w:p>
     <w:p>
@@ -5209,35 +5041,7 @@
         <w:rPr>
           <w:lang w:val="en-US"/>
         </w:rPr>
-        <w:t xml:space="preserve">This page contains a form for the desired </w:t>
-      </w:r>
-      <w:proofErr w:type="spellStart"/>
-      <w:r>
-        <w:rPr>
-          <w:lang w:val="en-US"/>
-        </w:rPr>
-        <w:t>timeperiod</w:t>
-      </w:r>
-      <w:proofErr w:type="spellEnd"/>
-      <w:r>
-        <w:rPr>
-          <w:lang w:val="en-US"/>
-        </w:rPr>
-        <w:t xml:space="preserve"> and this sends the data to “</w:t>
-      </w:r>
-      <w:proofErr w:type="spellStart"/>
-      <w:r>
-        <w:rPr>
-          <w:lang w:val="en-US"/>
-        </w:rPr>
-        <w:t>faadata.php</w:t>
-      </w:r>
-      <w:proofErr w:type="spellEnd"/>
-      <w:r>
-        <w:rPr>
-          <w:lang w:val="en-US"/>
-        </w:rPr>
-        <w:t>”;</w:t>
+        <w:t>This page contains a form for the desired timeperiod and this sends the data to “faadata.php”;</w:t>
       </w:r>
     </w:p>
     <w:p>
@@ -5273,21 +5077,7 @@
         <w:rPr>
           <w:lang w:val="en-US"/>
         </w:rPr>
-        <w:t>This page contains the path to the saved files with the queries from “</w:t>
-      </w:r>
-      <w:proofErr w:type="spellStart"/>
-      <w:r>
-        <w:rPr>
-          <w:lang w:val="en-US"/>
-        </w:rPr>
-        <w:t>UtgaveTidsperiode.php</w:t>
-      </w:r>
-      <w:proofErr w:type="spellEnd"/>
-      <w:r>
-        <w:rPr>
-          <w:lang w:val="en-US"/>
-        </w:rPr>
-        <w:t>”.</w:t>
+        <w:t>This page contains the path to the saved files with the queries from “UtgaveTidsperiode.php”.</w:t>
       </w:r>
     </w:p>
     <w:p>
@@ -5316,17 +5106,9 @@
           <w:lang w:val="en-US"/>
         </w:rPr>
         <w:lastRenderedPageBreak/>
-        <w:t xml:space="preserve">Detailed: </w:t>
-      </w:r>
-      <w:proofErr w:type="spellStart"/>
-      <w:r>
-        <w:rPr>
-          <w:lang w:val="en-US"/>
-        </w:rPr>
-        <w:t>Javascript</w:t>
+        <w:t>Detailed: Javascript</w:t>
       </w:r>
       <w:bookmarkEnd w:id="12"/>
-      <w:proofErr w:type="spellEnd"/>
     </w:p>
     <w:p>
       <w:pPr>
@@ -5352,41 +5134,13 @@
         <w:rPr>
           <w:lang w:val="en-US"/>
         </w:rPr>
-        <w:t>Gets data via «</w:t>
-      </w:r>
-      <w:proofErr w:type="spellStart"/>
-      <w:r>
-        <w:rPr>
-          <w:lang w:val="en-US"/>
-        </w:rPr>
-        <w:t>faadatafraidag.php</w:t>
-      </w:r>
-      <w:proofErr w:type="spellEnd"/>
-      <w:r>
-        <w:rPr>
-          <w:lang w:val="en-US"/>
-        </w:rPr>
-        <w:t>», parses it in</w:t>
-      </w:r>
-      <w:r>
-        <w:rPr>
-          <w:lang w:val="en-US"/>
-        </w:rPr>
-        <w:t xml:space="preserve">to </w:t>
-      </w:r>
-      <w:proofErr w:type="spellStart"/>
-      <w:r>
-        <w:rPr>
-          <w:lang w:val="en-US"/>
-        </w:rPr>
-        <w:t>Javascript</w:t>
-      </w:r>
-      <w:proofErr w:type="spellEnd"/>
-      <w:r>
-        <w:rPr>
-          <w:lang w:val="en-US"/>
-        </w:rPr>
-        <w:t xml:space="preserve"> and appends it to the table, for each absence one row.</w:t>
+        <w:t>Gets data via «faadatafraidag.php», parses it in</w:t>
+      </w:r>
+      <w:r>
+        <w:rPr>
+          <w:lang w:val="en-US"/>
+        </w:rPr>
+        <w:t>to Javascript and appends it to the table, for each absence one row.</w:t>
       </w:r>
     </w:p>
     <w:p>
@@ -5420,41 +5174,13 @@
         <w:rPr>
           <w:lang w:val="en-US"/>
         </w:rPr>
-        <w:t>Gets the data via “</w:t>
-      </w:r>
-      <w:proofErr w:type="spellStart"/>
-      <w:r>
-        <w:rPr>
-          <w:lang w:val="en-US"/>
-        </w:rPr>
-        <w:t>faamedlemer.php</w:t>
-      </w:r>
-      <w:proofErr w:type="spellEnd"/>
-      <w:r>
-        <w:rPr>
-          <w:lang w:val="en-US"/>
-        </w:rPr>
-        <w:t>”, parses it</w:t>
-      </w:r>
-      <w:r>
-        <w:rPr>
-          <w:lang w:val="en-US"/>
-        </w:rPr>
-        <w:t xml:space="preserve"> into </w:t>
-      </w:r>
-      <w:proofErr w:type="spellStart"/>
-      <w:r>
-        <w:rPr>
-          <w:lang w:val="en-US"/>
-        </w:rPr>
-        <w:t>Javascript</w:t>
-      </w:r>
-      <w:proofErr w:type="spellEnd"/>
-      <w:r>
-        <w:rPr>
-          <w:lang w:val="en-US"/>
-        </w:rPr>
-        <w:t xml:space="preserve"> and appends it into the table, for each </w:t>
+        <w:t>Gets the data via “faamedlemer.php”, parses it</w:t>
+      </w:r>
+      <w:r>
+        <w:rPr>
+          <w:lang w:val="en-US"/>
+        </w:rPr>
+        <w:t xml:space="preserve"> into Javascript and appends it into the table, for each </w:t>
       </w:r>
       <w:r>
         <w:rPr>
@@ -5494,49 +5220,7 @@
         <w:rPr>
           <w:lang w:val="en-US"/>
         </w:rPr>
-        <w:t>Gets the members from “</w:t>
-      </w:r>
-      <w:proofErr w:type="spellStart"/>
-      <w:r>
-        <w:rPr>
-          <w:lang w:val="en-US"/>
-        </w:rPr>
-        <w:t>faamedlemer.php</w:t>
-      </w:r>
-      <w:proofErr w:type="spellEnd"/>
-      <w:r>
-        <w:rPr>
-          <w:lang w:val="en-US"/>
-        </w:rPr>
-        <w:t xml:space="preserve">”, parses it into </w:t>
-      </w:r>
-      <w:proofErr w:type="spellStart"/>
-      <w:r>
-        <w:rPr>
-          <w:lang w:val="en-US"/>
-        </w:rPr>
-        <w:t>Javascript</w:t>
-      </w:r>
-      <w:proofErr w:type="spellEnd"/>
-      <w:r>
-        <w:rPr>
-          <w:lang w:val="en-US"/>
-        </w:rPr>
-        <w:t xml:space="preserve"> and appends it to the table: For each member one row, each one containing a select with the options “Present” or “Absent”. For identifying the </w:t>
-      </w:r>
-      <w:proofErr w:type="spellStart"/>
-      <w:r>
-        <w:rPr>
-          <w:lang w:val="en-US"/>
-        </w:rPr>
-        <w:t>uniques</w:t>
-      </w:r>
-      <w:proofErr w:type="spellEnd"/>
-      <w:r>
-        <w:rPr>
-          <w:lang w:val="en-US"/>
-        </w:rPr>
-        <w:t>, the variable name of each select is appended with an incrementing number.</w:t>
+        <w:t>Gets the members from “faamedlemer.php”, parses it into Javascript and appends it to the table: For each member one row, each one containing a select with the options “Present” or “Absent”. For identifying the uniques, the variable name of each select is appended with an incrementing number.</w:t>
       </w:r>
     </w:p>
     <w:p>
@@ -5570,29 +5254,42 @@
         <w:rPr>
           <w:lang w:val="en-US"/>
         </w:rPr>
-        <w:t xml:space="preserve">Getting Cookies with plain </w:t>
-      </w:r>
-      <w:proofErr w:type="spellStart"/>
-      <w:r>
-        <w:rPr>
-          <w:lang w:val="en-US"/>
-        </w:rPr>
-        <w:t>Javascript</w:t>
-      </w:r>
-      <w:proofErr w:type="spellEnd"/>
-      <w:r>
-        <w:rPr>
-          <w:lang w:val="en-US"/>
-        </w:rPr>
-        <w:t xml:space="preserve"> and depending on which number, you’ll either be redirected to the login page or can continue. </w:t>
-      </w:r>
-    </w:p>
-    <w:p>
-      <w:pPr>
-        <w:rPr>
-          <w:lang w:val="en-US"/>
-        </w:rPr>
-      </w:pPr>
+        <w:t xml:space="preserve">Getting Cookies with plain Javascript and depending on which number, you’ll either be redirected to the login page or can continue. </w:t>
+      </w:r>
+    </w:p>
+    <w:p>
+      <w:pPr>
+        <w:rPr>
+          <w:lang w:val="en-US"/>
+        </w:rPr>
+      </w:pPr>
+    </w:p>
+    <w:p>
+      <w:pPr>
+        <w:pStyle w:val="berschrift4"/>
+        <w:rPr>
+          <w:lang w:val="en-US"/>
+        </w:rPr>
+      </w:pPr>
+      <w:r>
+        <w:rPr>
+          <w:lang w:val="en-US"/>
+        </w:rPr>
+        <w:t>Logout.js</w:t>
+      </w:r>
+    </w:p>
+    <w:p>
+      <w:pPr>
+        <w:rPr>
+          <w:lang w:val="en-US"/>
+        </w:rPr>
+      </w:pPr>
+      <w:r>
+        <w:rPr>
+          <w:lang w:val="en-US"/>
+        </w:rPr>
+        <w:t>Deletes the Cookie and redirects to login-form.</w:t>
+      </w:r>
     </w:p>
     <w:p>
       <w:pPr>
@@ -5631,40 +5328,24 @@
           <w:lang w:val="en-US"/>
         </w:rPr>
       </w:pPr>
-      <w:proofErr w:type="spellStart"/>
       <w:r>
         <w:rPr>
           <w:lang w:val="en-US"/>
         </w:rPr>
         <w:t>Faadata.php</w:t>
       </w:r>
-      <w:proofErr w:type="spellEnd"/>
-    </w:p>
-    <w:p>
-      <w:pPr>
-        <w:rPr>
-          <w:lang w:val="en-US"/>
-        </w:rPr>
-      </w:pPr>
-      <w:r>
-        <w:rPr>
-          <w:lang w:val="en-US"/>
-        </w:rPr>
-        <w:t xml:space="preserve">Connects to DB and gets the records from within the </w:t>
-      </w:r>
-      <w:proofErr w:type="spellStart"/>
-      <w:r>
-        <w:rPr>
-          <w:lang w:val="en-US"/>
-        </w:rPr>
-        <w:t>timeperiod</w:t>
-      </w:r>
-      <w:proofErr w:type="spellEnd"/>
-      <w:r>
-        <w:rPr>
-          <w:lang w:val="en-US"/>
-        </w:rPr>
-        <w:t>; Parses it to JSON and saves into files. Forward to “FileOutput.html”.</w:t>
+    </w:p>
+    <w:p>
+      <w:pPr>
+        <w:rPr>
+          <w:lang w:val="en-US"/>
+        </w:rPr>
+      </w:pPr>
+      <w:r>
+        <w:rPr>
+          <w:lang w:val="en-US"/>
+        </w:rPr>
+        <w:t>Connects to DB and gets the records from within the timeperiod; Parses it to JSON and saves into files. Forward to “FileOutput.html”.</w:t>
       </w:r>
     </w:p>
     <w:p>
@@ -5674,14 +5355,12 @@
           <w:lang w:val="en-US"/>
         </w:rPr>
       </w:pPr>
-      <w:proofErr w:type="spellStart"/>
       <w:r>
         <w:rPr>
           <w:lang w:val="en-US"/>
         </w:rPr>
         <w:t>Faadatafraidag.php</w:t>
       </w:r>
-      <w:proofErr w:type="spellEnd"/>
     </w:p>
     <w:p>
       <w:pPr>
@@ -5703,14 +5382,12 @@
           <w:lang w:val="en-US"/>
         </w:rPr>
       </w:pPr>
-      <w:proofErr w:type="spellStart"/>
       <w:r>
         <w:rPr>
           <w:lang w:val="en-US"/>
         </w:rPr>
         <w:t>Faamedlemer.php</w:t>
       </w:r>
-      <w:proofErr w:type="spellEnd"/>
     </w:p>
     <w:p>
       <w:pPr>
@@ -5756,14 +5433,12 @@
           <w:lang w:val="en-US"/>
         </w:rPr>
       </w:pPr>
-      <w:proofErr w:type="spellStart"/>
       <w:r>
         <w:rPr>
           <w:lang w:val="en-US"/>
         </w:rPr>
         <w:t>Login.php</w:t>
       </w:r>
-      <w:proofErr w:type="spellEnd"/>
     </w:p>
     <w:p>
       <w:pPr>
@@ -5858,14 +5533,12 @@
           <w:lang w:val="en-US"/>
         </w:rPr>
       </w:pPr>
-      <w:proofErr w:type="spellStart"/>
       <w:r>
         <w:rPr>
           <w:lang w:val="en-US"/>
         </w:rPr>
         <w:t>Skapmedlem.php</w:t>
       </w:r>
-      <w:proofErr w:type="spellEnd"/>
     </w:p>
     <w:p>
       <w:pPr>
@@ -5893,14 +5566,12 @@
           <w:lang w:val="en-US"/>
         </w:rPr>
       </w:pPr>
-      <w:proofErr w:type="spellStart"/>
       <w:r>
         <w:rPr>
           <w:lang w:val="en-US"/>
         </w:rPr>
         <w:t>submitToDB.php</w:t>
       </w:r>
-      <w:proofErr w:type="spellEnd"/>
     </w:p>
     <w:p>
       <w:pPr>
@@ -6059,34 +5730,33 @@
         <w:rPr>
           <w:lang w:val="en-US"/>
         </w:rPr>
-        <w:t>Mitglieder.txt</w:t>
-      </w:r>
-    </w:p>
-    <w:p>
-      <w:pPr>
-        <w:rPr>
-          <w:lang w:val="en-US"/>
-        </w:rPr>
-      </w:pPr>
-      <w:r>
-        <w:rPr>
-          <w:lang w:val="en-US"/>
-        </w:rPr>
-        <w:t xml:space="preserve">At the moment like “cache” for members, needs to be </w:t>
-      </w:r>
-      <w:r>
-        <w:rPr>
-          <w:lang w:val="en-US"/>
-        </w:rPr>
-        <w:t>done differently.</w:t>
-      </w:r>
-    </w:p>
-    <w:p>
-      <w:pPr>
-        <w:rPr>
-          <w:lang w:val="en-US"/>
-        </w:rPr>
-      </w:pPr>
+        <w:t>All_Absences_SortByName.csv</w:t>
+      </w:r>
+    </w:p>
+    <w:p>
+      <w:pPr>
+        <w:rPr>
+          <w:lang w:val="en-US"/>
+        </w:rPr>
+      </w:pPr>
+      <w:r>
+        <w:rPr>
+          <w:lang w:val="en-US"/>
+        </w:rPr>
+        <w:t xml:space="preserve">All Absences sorted by Name, within desired </w:t>
+      </w:r>
+      <w:r>
+        <w:rPr>
+          <w:lang w:val="en-US"/>
+        </w:rPr>
+        <w:t>time period</w:t>
+      </w:r>
+      <w:r>
+        <w:rPr>
+          <w:lang w:val="en-US"/>
+        </w:rPr>
+        <w:t>.</w:t>
+      </w:r>
     </w:p>
     <w:p>
       <w:pPr>
@@ -6099,46 +5769,6 @@
         <w:rPr>
           <w:lang w:val="en-US"/>
         </w:rPr>
-        <w:t>All_Absences_SortByName.csv</w:t>
-      </w:r>
-    </w:p>
-    <w:p>
-      <w:pPr>
-        <w:rPr>
-          <w:lang w:val="en-US"/>
-        </w:rPr>
-      </w:pPr>
-      <w:r>
-        <w:rPr>
-          <w:lang w:val="en-US"/>
-        </w:rPr>
-        <w:t xml:space="preserve">All Absences sorted by Name, within desired </w:t>
-      </w:r>
-      <w:r>
-        <w:rPr>
-          <w:lang w:val="en-US"/>
-        </w:rPr>
-        <w:t>time period</w:t>
-      </w:r>
-      <w:r>
-        <w:rPr>
-          <w:lang w:val="en-US"/>
-        </w:rPr>
-        <w:t>.</w:t>
-      </w:r>
-    </w:p>
-    <w:p>
-      <w:pPr>
-        <w:pStyle w:val="berschrift4"/>
-        <w:rPr>
-          <w:lang w:val="en-US"/>
-        </w:rPr>
-      </w:pPr>
-      <w:proofErr w:type="spellStart"/>
-      <w:r>
-        <w:rPr>
-          <w:lang w:val="en-US"/>
-        </w:rPr>
         <w:t>A</w:t>
       </w:r>
       <w:r>
@@ -6147,7 +5777,6 @@
         </w:rPr>
         <w:t>bsences_AddedUp_GroupedByName</w:t>
       </w:r>
-      <w:proofErr w:type="spellEnd"/>
     </w:p>
     <w:p>
       <w:pPr>
@@ -6301,11 +5930,13 @@
           <w:numId w:val="1"/>
         </w:numPr>
         <w:rPr>
-          <w:lang w:val="en-US"/>
-        </w:rPr>
-      </w:pPr>
-      <w:r>
-        <w:rPr>
+          <w:color w:val="C00000"/>
+          <w:lang w:val="en-US"/>
+        </w:rPr>
+      </w:pPr>
+      <w:r>
+        <w:rPr>
+          <w:color w:val="C00000"/>
           <w:lang w:val="en-US"/>
         </w:rPr>
         <w:t xml:space="preserve">Needs to be fixed Immediately </w:t>
@@ -6424,6 +6055,13 @@
         </w:rPr>
         <w:t>Remove any remains of Norwegian words and alike</w:t>
       </w:r>
+      <w:r>
+        <w:rPr>
+          <w:color w:val="00B050"/>
+          <w:lang w:val="en-US"/>
+        </w:rPr>
+        <w:t xml:space="preserve"> (Mainly filenames)</w:t>
+      </w:r>
     </w:p>
     <w:p>
       <w:pPr>
@@ -6433,16 +6071,34 @@
           <w:numId w:val="1"/>
         </w:numPr>
         <w:rPr>
+          <w:strike/>
           <w:color w:val="00B050"/>
           <w:lang w:val="en-US"/>
         </w:rPr>
       </w:pPr>
       <w:r>
         <w:rPr>
+          <w:strike/>
           <w:color w:val="00B050"/>
           <w:lang w:val="en-US"/>
         </w:rPr>
         <w:t>Translation?</w:t>
+      </w:r>
+      <w:r>
+        <w:rPr>
+          <w:strike/>
+          <w:color w:val="00B050"/>
+          <w:lang w:val="en-US"/>
+        </w:rPr>
+        <w:t xml:space="preserve"> (</w:t>
+      </w:r>
+      <w:r>
+        <w:rPr>
+          <w:strike/>
+          <w:color w:val="00B050"/>
+          <w:lang w:val="en-US"/>
+        </w:rPr>
+        <w:t>Done)</w:t>
       </w:r>
     </w:p>
     <w:p>
@@ -6561,16 +6217,26 @@
           <w:numId w:val="1"/>
         </w:numPr>
         <w:rPr>
+          <w:strike/>
           <w:color w:val="FF0000"/>
           <w:lang w:val="en-US"/>
         </w:rPr>
       </w:pPr>
       <w:r>
         <w:rPr>
+          <w:strike/>
           <w:color w:val="FF0000"/>
           <w:lang w:val="en-US"/>
         </w:rPr>
         <w:t>Change Wording for Absence</w:t>
+      </w:r>
+      <w:r>
+        <w:rPr>
+          <w:strike/>
+          <w:color w:val="FF0000"/>
+          <w:lang w:val="en-US"/>
+        </w:rPr>
+        <w:t xml:space="preserve"> (Done)</w:t>
       </w:r>
     </w:p>
     <w:p>
@@ -6605,23 +6271,7 @@
           <w:color w:val="00B050"/>
           <w:lang w:val="en-US"/>
         </w:rPr>
-        <w:t>New field in Login (</w:t>
-      </w:r>
-      <w:proofErr w:type="spellStart"/>
-      <w:r>
-        <w:rPr>
-          <w:color w:val="00B050"/>
-          <w:lang w:val="en-US"/>
-        </w:rPr>
-        <w:t>isAdmin</w:t>
-      </w:r>
-      <w:proofErr w:type="spellEnd"/>
-      <w:r>
-        <w:rPr>
-          <w:color w:val="00B050"/>
-          <w:lang w:val="en-US"/>
-        </w:rPr>
-        <w:t>) for</w:t>
+        <w:t>New field in Login (isAdmin) for</w:t>
       </w:r>
       <w:r>
         <w:rPr>
@@ -6648,39 +6298,7 @@
           <w:color w:val="00B050"/>
           <w:lang w:val="en-US"/>
         </w:rPr>
-        <w:t>Make “Name” field in «</w:t>
-      </w:r>
-      <w:proofErr w:type="spellStart"/>
-      <w:r>
-        <w:rPr>
-          <w:color w:val="00B050"/>
-          <w:lang w:val="en-US"/>
-        </w:rPr>
-        <w:t>abwesenheiten_daten</w:t>
-      </w:r>
-      <w:proofErr w:type="spellEnd"/>
-      <w:r>
-        <w:rPr>
-          <w:color w:val="00B050"/>
-          <w:lang w:val="en-US"/>
-        </w:rPr>
-        <w:t>» a foreign key referencing “</w:t>
-      </w:r>
-      <w:proofErr w:type="spellStart"/>
-      <w:r>
-        <w:rPr>
-          <w:color w:val="00B050"/>
-          <w:lang w:val="en-US"/>
-        </w:rPr>
-        <w:t>mitglieder</w:t>
-      </w:r>
-      <w:proofErr w:type="spellEnd"/>
-      <w:r>
-        <w:rPr>
-          <w:color w:val="00B050"/>
-          <w:lang w:val="en-US"/>
-        </w:rPr>
-        <w:t>” table</w:t>
+        <w:t>Make “Name” field in «abwesenheiten_daten» a foreign key referencing “mitglieder” table</w:t>
       </w:r>
     </w:p>
     <w:p>
@@ -6691,26 +6309,42 @@
           <w:numId w:val="1"/>
         </w:numPr>
         <w:rPr>
-          <w:lang w:val="en-US"/>
-        </w:rPr>
-      </w:pPr>
-      <w:r>
-        <w:rPr>
+          <w:strike/>
+          <w:color w:val="C00000"/>
+          <w:lang w:val="en-US"/>
+        </w:rPr>
+      </w:pPr>
+      <w:r>
+        <w:rPr>
+          <w:strike/>
+          <w:color w:val="C00000"/>
           <w:lang w:val="en-US"/>
         </w:rPr>
         <w:t>Change Login</w:t>
       </w:r>
       <w:r>
         <w:rPr>
+          <w:strike/>
+          <w:color w:val="C00000"/>
           <w:lang w:val="en-US"/>
         </w:rPr>
         <w:t xml:space="preserve"> in PHP</w:t>
       </w:r>
       <w:r>
         <w:rPr>
+          <w:strike/>
+          <w:color w:val="C00000"/>
           <w:lang w:val="en-US"/>
         </w:rPr>
         <w:t>-files</w:t>
+      </w:r>
+      <w:r>
+        <w:rPr>
+          <w:strike/>
+          <w:color w:val="C00000"/>
+          <w:lang w:val="en-US"/>
+        </w:rPr>
+        <w:t xml:space="preserve"> (Done)</w:t>
       </w:r>
     </w:p>
     <w:p>
@@ -6721,25 +6355,26 @@
           <w:numId w:val="1"/>
         </w:numPr>
         <w:rPr>
+          <w:strike/>
           <w:color w:val="F79646" w:themeColor="accent6"/>
           <w:lang w:val="en-US"/>
         </w:rPr>
       </w:pPr>
-      <w:proofErr w:type="spellStart"/>
-      <w:r>
-        <w:rPr>
+      <w:r>
+        <w:rPr>
+          <w:strike/>
           <w:color w:val="F79646" w:themeColor="accent6"/>
           <w:lang w:val="en-US"/>
         </w:rPr>
-        <w:t>submitToDB.php</w:t>
-      </w:r>
-      <w:proofErr w:type="spellEnd"/>
-      <w:r>
-        <w:rPr>
+        <w:t>submitToDB.php =&gt; get Members via SQL and not file.</w:t>
+      </w:r>
+      <w:r>
+        <w:rPr>
+          <w:strike/>
           <w:color w:val="F79646" w:themeColor="accent6"/>
           <w:lang w:val="en-US"/>
         </w:rPr>
-        <w:t xml:space="preserve"> =&gt; get Members via SQL and not file.</w:t>
+        <w:t xml:space="preserve"> (Done)</w:t>
       </w:r>
     </w:p>
     <w:p>
@@ -6750,16 +6385,26 @@
           <w:numId w:val="1"/>
         </w:numPr>
         <w:rPr>
+          <w:strike/>
           <w:color w:val="F79646" w:themeColor="accent6"/>
           <w:lang w:val="en-US"/>
         </w:rPr>
       </w:pPr>
       <w:r>
         <w:rPr>
+          <w:strike/>
           <w:color w:val="F79646" w:themeColor="accent6"/>
           <w:lang w:val="en-US"/>
         </w:rPr>
         <w:t>Checking if already exists</w:t>
+      </w:r>
+      <w:r>
+        <w:rPr>
+          <w:strike/>
+          <w:color w:val="F79646" w:themeColor="accent6"/>
+          <w:lang w:val="en-US"/>
+        </w:rPr>
+        <w:t xml:space="preserve"> (Done)</w:t>
       </w:r>
     </w:p>
     <w:p>
@@ -6955,23 +6600,7 @@
           <w:color w:val="00B050"/>
           <w:lang w:val="en-US"/>
         </w:rPr>
-        <w:t xml:space="preserve">2023-03-07; </w:t>
-      </w:r>
-      <w:proofErr w:type="spellStart"/>
-      <w:r>
-        <w:rPr>
-          <w:color w:val="00B050"/>
-          <w:lang w:val="en-US"/>
-        </w:rPr>
-        <w:t>Wernle_y</w:t>
-      </w:r>
-      <w:proofErr w:type="spellEnd"/>
-      <w:r>
-        <w:rPr>
-          <w:color w:val="00B050"/>
-          <w:lang w:val="en-US"/>
-        </w:rPr>
-        <w:t>; Created new User</w:t>
+        <w:t>2023-03-07; Wernle_y; Created new User</w:t>
       </w:r>
       <w:r>
         <w:rPr>
@@ -7056,17 +6685,35 @@
           <w:numId w:val="1"/>
         </w:numPr>
         <w:rPr>
+          <w:strike/>
           <w:color w:val="F79646" w:themeColor="accent6"/>
           <w:lang w:val="en-US"/>
         </w:rPr>
       </w:pPr>
       <w:r>
         <w:rPr>
+          <w:strike/>
           <w:color w:val="F79646" w:themeColor="accent6"/>
           <w:lang w:val="en-US"/>
         </w:rPr>
         <w:t>“Currently being changed” – Staging thingy</w:t>
       </w:r>
+      <w:r>
+        <w:rPr>
+          <w:strike/>
+          <w:color w:val="F79646" w:themeColor="accent6"/>
+          <w:lang w:val="en-US"/>
+        </w:rPr>
+        <w:t xml:space="preserve"> (Done</w:t>
+      </w:r>
+      <w:r>
+        <w:rPr>
+          <w:strike/>
+          <w:color w:val="F79646" w:themeColor="accent6"/>
+          <w:lang w:val="en-US"/>
+        </w:rPr>
+        <w:t>)</w:t>
+      </w:r>
     </w:p>
     <w:p>
       <w:pPr>
@@ -7075,19 +6722,11 @@
           <w:lang w:val="en-US"/>
         </w:rPr>
       </w:pPr>
-      <w:proofErr w:type="spellStart"/>
-      <w:r>
-        <w:rPr>
-          <w:lang w:val="en-US"/>
-        </w:rPr>
-        <w:t>ToDo</w:t>
-      </w:r>
-      <w:proofErr w:type="spellEnd"/>
-      <w:r>
-        <w:rPr>
-          <w:lang w:val="en-US"/>
-        </w:rPr>
-        <w:t xml:space="preserve"> before Launch</w:t>
+      <w:r>
+        <w:rPr>
+          <w:lang w:val="en-US"/>
+        </w:rPr>
+        <w:t>ToDo before Launch</w:t>
       </w:r>
     </w:p>
     <w:p>
@@ -7105,44 +6744,7 @@
         <w:rPr>
           <w:lang w:val="en-US"/>
         </w:rPr>
-        <w:t>Translation</w:t>
-      </w:r>
-      <w:r>
-        <w:rPr>
-          <w:lang w:val="en-US"/>
-        </w:rPr>
-        <w:tab/>
-      </w:r>
-      <w:r>
-        <w:rPr>
-          <w:lang w:val="en-US"/>
-        </w:rPr>
-        <w:tab/>
-      </w:r>
-      <w:r>
-        <w:rPr>
-          <w:lang w:val="en-US"/>
-        </w:rPr>
-        <w:tab/>
-      </w:r>
-      <w:r>
-        <w:rPr>
-          <w:lang w:val="en-US"/>
-        </w:rPr>
-        <w:tab/>
-      </w:r>
-      <w:r>
-        <w:rPr>
-          <w:lang w:val="en-US"/>
-        </w:rPr>
-        <w:tab/>
-        <w:t>- Revise Documentation</w:t>
-      </w:r>
-      <w:r>
-        <w:rPr>
-          <w:lang w:val="en-US"/>
-        </w:rPr>
-        <w:t xml:space="preserve"> + Changelog</w:t>
+        <w:t>Revise Documentation</w:t>
       </w:r>
     </w:p>
     <w:p>
@@ -7160,192 +6762,12 @@
         <w:rPr>
           <w:lang w:val="en-US"/>
         </w:rPr>
-        <w:t>Wording for Absence</w:t>
-      </w:r>
-      <w:r>
-        <w:rPr>
-          <w:lang w:val="en-US"/>
-        </w:rPr>
-        <w:tab/>
-      </w:r>
-      <w:r>
-        <w:rPr>
-          <w:lang w:val="en-US"/>
-        </w:rPr>
-        <w:tab/>
-      </w:r>
-      <w:r>
-        <w:rPr>
-          <w:lang w:val="en-US"/>
-        </w:rPr>
-        <w:tab/>
-      </w:r>
-      <w:r>
-        <w:rPr>
-          <w:lang w:val="en-US"/>
-        </w:rPr>
-        <w:tab/>
-        <w:t>- change login in PHP files.</w:t>
-      </w:r>
-    </w:p>
-    <w:p>
-      <w:pPr>
-        <w:pStyle w:val="Listenabsatz"/>
-        <w:numPr>
-          <w:ilvl w:val="0"/>
-          <w:numId w:val="1"/>
-        </w:numPr>
-        <w:rPr>
-          <w:lang w:val="en-US"/>
-        </w:rPr>
-      </w:pPr>
-      <w:r>
-        <w:rPr>
-          <w:lang w:val="en-US"/>
-        </w:rPr>
-        <w:t>Submit to DB and Check if exists</w:t>
-      </w:r>
-      <w:r>
-        <w:rPr>
-          <w:lang w:val="en-US"/>
-        </w:rPr>
-        <w:tab/>
-      </w:r>
-      <w:r>
-        <w:rPr>
-          <w:lang w:val="en-US"/>
-        </w:rPr>
-        <w:tab/>
-        <w:t>- Name Field Referencing</w:t>
-      </w:r>
-      <w:r>
-        <w:rPr>
-          <w:lang w:val="en-US"/>
-        </w:rPr>
-        <w:t xml:space="preserve"> </w:t>
-      </w:r>
-    </w:p>
-    <w:p>
-      <w:pPr>
-        <w:rPr>
-          <w:lang w:val="en-US"/>
-        </w:rPr>
-      </w:pPr>
-      <w:r>
-        <w:rPr>
-          <w:lang w:val="en-US"/>
-        </w:rPr>
-        <w:br w:type="page"/>
-      </w:r>
-    </w:p>
-    <w:p>
-      <w:pPr>
-        <w:pStyle w:val="berschrift1"/>
-        <w:rPr>
-          <w:lang w:val="en-US"/>
-        </w:rPr>
-      </w:pPr>
-      <w:bookmarkStart w:id="18" w:name="_Toc129087898"/>
-      <w:r>
-        <w:rPr>
-          <w:lang w:val="en-US"/>
-        </w:rPr>
-        <w:lastRenderedPageBreak/>
-        <w:t>Additional</w:t>
-      </w:r>
-      <w:bookmarkEnd w:id="18"/>
-    </w:p>
-    <w:p>
-      <w:pPr>
-        <w:rPr>
-          <w:lang w:val="en-US"/>
-        </w:rPr>
-      </w:pPr>
-    </w:p>
-    <w:p>
-      <w:pPr>
-        <w:pStyle w:val="berschrift3"/>
-        <w:rPr>
-          <w:lang w:val="en-US"/>
-        </w:rPr>
-      </w:pPr>
-      <w:bookmarkStart w:id="19" w:name="_Toc129087899"/>
-      <w:r>
-        <w:rPr>
-          <w:lang w:val="en-US"/>
-        </w:rPr>
-        <w:t>Contact</w:t>
-      </w:r>
-      <w:bookmarkEnd w:id="19"/>
-    </w:p>
-    <w:p>
-      <w:pPr>
-        <w:rPr>
-          <w:lang w:val="en-US"/>
-        </w:rPr>
-      </w:pPr>
-      <w:r>
-        <w:rPr>
-          <w:lang w:val="en-US"/>
-        </w:rPr>
-        <w:t>Development:</w:t>
-      </w:r>
-    </w:p>
-    <w:p>
-      <w:pPr>
-        <w:ind w:firstLine="708"/>
-        <w:rPr>
-          <w:i/>
-          <w:lang w:val="en-US"/>
-        </w:rPr>
-      </w:pPr>
-      <w:r>
-        <w:rPr>
-          <w:i/>
-          <w:lang w:val="en-US"/>
-        </w:rPr>
-        <w:t>Yannick Wernle,</w:t>
-      </w:r>
-    </w:p>
-    <w:p>
-      <w:pPr>
-        <w:ind w:firstLine="708"/>
-        <w:rPr>
-          <w:i/>
-          <w:lang w:val="en-US"/>
-        </w:rPr>
-      </w:pPr>
-      <w:proofErr w:type="spellStart"/>
-      <w:r>
-        <w:rPr>
-          <w:i/>
-          <w:lang w:val="en-US"/>
-        </w:rPr>
-        <w:t>Remigerstrasse</w:t>
-      </w:r>
-      <w:proofErr w:type="spellEnd"/>
-      <w:r>
-        <w:rPr>
-          <w:i/>
-          <w:lang w:val="en-US"/>
-        </w:rPr>
-        <w:t xml:space="preserve"> 31, 5234 </w:t>
-      </w:r>
-      <w:proofErr w:type="spellStart"/>
-      <w:r>
-        <w:rPr>
-          <w:i/>
-          <w:lang w:val="en-US"/>
-        </w:rPr>
-        <w:t>Villigen</w:t>
-      </w:r>
-      <w:proofErr w:type="spellEnd"/>
-    </w:p>
-    <w:p>
-      <w:pPr>
-        <w:ind w:firstLine="708"/>
-        <w:rPr>
-          <w:i/>
+        <w:t>Changelog</w:t>
+      </w:r>
+    </w:p>
+    <w:p>
+      <w:pPr>
+        <w:rPr>
           <w:lang w:val="en-US"/>
         </w:rPr>
       </w:pPr>
@@ -7353,8 +6775,223 @@
         <w:r>
           <w:rPr>
             <w:rStyle w:val="Hyperlink"/>
+            <w:lang w:val="en-US"/>
+          </w:rPr>
+          <w:t>https://www.hostinger.com/tutorials/mysql/how-create-mysql-user-and-grant-permissions-command-line</w:t>
+        </w:r>
+      </w:hyperlink>
+      <w:r>
+        <w:rPr>
+          <w:lang w:val="en-US"/>
+        </w:rPr>
+        <w:t xml:space="preserve"> </w:t>
+      </w:r>
+    </w:p>
+    <w:p>
+      <w:pPr>
+        <w:rPr>
+          <w:lang w:val="en-US"/>
+        </w:rPr>
+      </w:pPr>
+      <w:hyperlink r:id="rId18" w:history="1">
+        <w:r>
+          <w:rPr>
+            <w:rStyle w:val="Hyperlink"/>
+            <w:lang w:val="en-US"/>
+          </w:rPr>
+          <w:t>https://stackoverflow.com/questions/97984/how-to-secure-database-passwords-in-php</w:t>
+        </w:r>
+      </w:hyperlink>
+      <w:r>
+        <w:rPr>
+          <w:lang w:val="en-US"/>
+        </w:rPr>
+        <w:t xml:space="preserve"> </w:t>
+      </w:r>
+    </w:p>
+    <w:p>
+      <w:pPr>
+        <w:rPr>
+          <w:lang w:val="en-US"/>
+        </w:rPr>
+      </w:pPr>
+      <w:hyperlink r:id="rId19" w:history="1">
+        <w:r>
+          <w:rPr>
+            <w:rStyle w:val="Hyperlink"/>
+            <w:lang w:val="en-US"/>
+          </w:rPr>
+          <w:t>https://www.hostinger.com/tutorials/mysql-show-users/#:~:text=Use%20the%20MySQL%20SHOW%20USERS%20Query,have%20been%20created%20in%20MySQL</w:t>
+        </w:r>
+      </w:hyperlink>
+      <w:r>
+        <w:rPr>
+          <w:lang w:val="en-US"/>
+        </w:rPr>
+        <w:t>.</w:t>
+      </w:r>
+      <w:r>
+        <w:rPr>
+          <w:lang w:val="en-US"/>
+        </w:rPr>
+        <w:t xml:space="preserve"> </w:t>
+      </w:r>
+    </w:p>
+    <w:p>
+      <w:pPr>
+        <w:rPr>
+          <w:lang w:val="en-US"/>
+        </w:rPr>
+      </w:pPr>
+      <w:hyperlink r:id="rId20" w:history="1">
+        <w:r>
+          <w:rPr>
+            <w:rStyle w:val="Hyperlink"/>
+            <w:lang w:val="en-US"/>
+          </w:rPr>
+          <w:t>https://stackoverflow.com/questions/16674715/granting-permission-to-individual-fields-in-mysql</w:t>
+        </w:r>
+      </w:hyperlink>
+      <w:r>
+        <w:rPr>
+          <w:lang w:val="en-US"/>
+        </w:rPr>
+        <w:t xml:space="preserve"> </w:t>
+      </w:r>
+    </w:p>
+    <w:p>
+      <w:pPr>
+        <w:rPr>
+          <w:lang w:val="en-US"/>
+        </w:rPr>
+      </w:pPr>
+      <w:hyperlink r:id="rId21" w:history="1">
+        <w:r>
+          <w:rPr>
+            <w:rStyle w:val="Hyperlink"/>
+            <w:lang w:val="en-US"/>
+          </w:rPr>
+          <w:t>https://dev.mysql.com/doc/refman/8.0/en/drop-user.html#:~:text=The%20DROP%20USER%20statement%20removes,for%20the%20mysql%20system%20database</w:t>
+        </w:r>
+      </w:hyperlink>
+      <w:r>
+        <w:rPr>
+          <w:lang w:val="en-US"/>
+        </w:rPr>
+        <w:t>.</w:t>
+      </w:r>
+      <w:r>
+        <w:rPr>
+          <w:lang w:val="en-US"/>
+        </w:rPr>
+        <w:t xml:space="preserve"> </w:t>
+      </w:r>
+      <w:r>
+        <w:rPr>
+          <w:lang w:val="en-US"/>
+        </w:rPr>
+        <w:br w:type="page"/>
+      </w:r>
+    </w:p>
+    <w:p>
+      <w:pPr>
+        <w:pStyle w:val="berschrift1"/>
+        <w:rPr>
+          <w:lang w:val="en-US"/>
+        </w:rPr>
+      </w:pPr>
+      <w:bookmarkStart w:id="18" w:name="_Toc129087898"/>
+      <w:r>
+        <w:rPr>
+          <w:lang w:val="en-US"/>
+        </w:rPr>
+        <w:lastRenderedPageBreak/>
+        <w:t>Additional</w:t>
+      </w:r>
+      <w:bookmarkEnd w:id="18"/>
+    </w:p>
+    <w:p>
+      <w:pPr>
+        <w:rPr>
+          <w:lang w:val="en-US"/>
+        </w:rPr>
+      </w:pPr>
+    </w:p>
+    <w:p>
+      <w:pPr>
+        <w:pStyle w:val="berschrift3"/>
+        <w:rPr>
+          <w:lang w:val="en-US"/>
+        </w:rPr>
+      </w:pPr>
+      <w:bookmarkStart w:id="19" w:name="_Toc129087899"/>
+      <w:r>
+        <w:rPr>
+          <w:lang w:val="en-US"/>
+        </w:rPr>
+        <w:t>Contact</w:t>
+      </w:r>
+      <w:bookmarkEnd w:id="19"/>
+    </w:p>
+    <w:p>
+      <w:pPr>
+        <w:rPr>
+          <w:lang w:val="en-US"/>
+        </w:rPr>
+      </w:pPr>
+      <w:r>
+        <w:rPr>
+          <w:lang w:val="en-US"/>
+        </w:rPr>
+        <w:t>Development:</w:t>
+      </w:r>
+    </w:p>
+    <w:p>
+      <w:pPr>
+        <w:ind w:firstLine="708"/>
+        <w:rPr>
+          <w:i/>
+          <w:lang w:val="en-US"/>
+        </w:rPr>
+      </w:pPr>
+      <w:r>
+        <w:rPr>
+          <w:i/>
+          <w:lang w:val="en-US"/>
+        </w:rPr>
+        <w:t>Yannick Wernle,</w:t>
+      </w:r>
+    </w:p>
+    <w:p>
+      <w:pPr>
+        <w:ind w:firstLine="708"/>
+        <w:rPr>
+          <w:i/>
+          <w:lang w:val="nb-NO"/>
+        </w:rPr>
+      </w:pPr>
+      <w:r>
+        <w:rPr>
+          <w:i/>
+          <w:lang w:val="nb-NO"/>
+        </w:rPr>
+        <w:t>Remigerstrasse 31, 5234 Villigen</w:t>
+      </w:r>
+    </w:p>
+    <w:p>
+      <w:pPr>
+        <w:ind w:firstLine="708"/>
+        <w:rPr>
+          <w:i/>
+          <w:lang w:val="nb-NO"/>
+        </w:rPr>
+      </w:pPr>
+      <w:hyperlink r:id="rId22" w:history="1">
+        <w:r>
+          <w:rPr>
+            <w:rStyle w:val="Hyperlink"/>
             <w:i/>
-            <w:lang w:val="en-US"/>
+            <w:lang w:val="nb-NO"/>
           </w:rPr>
           <w:t>yannick@wernle.net</w:t>
         </w:r>
@@ -7365,102 +7002,39 @@
         <w:ind w:firstLine="708"/>
         <w:rPr>
           <w:i/>
-          <w:lang w:val="en-US"/>
+          <w:lang w:val="nb-NO"/>
         </w:rPr>
       </w:pPr>
       <w:r>
         <w:rPr>
           <w:i/>
-          <w:lang w:val="en-US"/>
+          <w:lang w:val="nb-NO"/>
         </w:rPr>
         <w:t>+41 077 464 47 80</w:t>
       </w:r>
     </w:p>
     <w:p>
-      <w:pPr>
-        <w:rPr>
-          <w:lang w:val="en-US"/>
-        </w:rPr>
-      </w:pPr>
-      <w:r>
-        <w:rPr>
-          <w:lang w:val="en-US"/>
-        </w:rPr>
+      <w:r>
         <w:t>Management Board:</w:t>
       </w:r>
     </w:p>
-    <w:p>
-      <w:pPr>
-        <w:rPr>
-          <w:lang w:val="en-US"/>
-        </w:rPr>
-      </w:pPr>
-    </w:p>
-    <w:p>
-      <w:pPr>
-        <w:rPr>
-          <w:lang w:val="en-US"/>
-        </w:rPr>
-      </w:pPr>
-    </w:p>
-    <w:p>
-      <w:pPr>
-        <w:rPr>
-          <w:lang w:val="en-US"/>
-        </w:rPr>
-      </w:pPr>
-    </w:p>
-    <w:p>
-      <w:pPr>
-        <w:rPr>
-          <w:lang w:val="en-US"/>
-        </w:rPr>
-      </w:pPr>
+    <w:p/>
+    <w:p/>
+    <w:p/>
+    <w:p>
       <w:r>
         <w:rPr>
           <w:rFonts w:cstheme="minorHAnsi"/>
-          <w:lang w:val="en-US"/>
         </w:rPr>
         <w:t>©</w:t>
       </w:r>
       <w:r>
-        <w:rPr>
-          <w:lang w:val="en-US"/>
-        </w:rPr>
-        <w:t xml:space="preserve">Yannick Wernle, </w:t>
-      </w:r>
-      <w:proofErr w:type="spellStart"/>
-      <w:r>
-        <w:rPr>
-          <w:lang w:val="en-US"/>
-        </w:rPr>
-        <w:t>Jugendspiel</w:t>
-      </w:r>
-      <w:proofErr w:type="spellEnd"/>
-      <w:r>
-        <w:rPr>
-          <w:lang w:val="en-US"/>
-        </w:rPr>
-        <w:t xml:space="preserve"> </w:t>
-      </w:r>
-      <w:proofErr w:type="spellStart"/>
-      <w:r>
-        <w:rPr>
-          <w:lang w:val="en-US"/>
-        </w:rPr>
-        <w:t>Geissberg</w:t>
-      </w:r>
-      <w:proofErr w:type="spellEnd"/>
-    </w:p>
-    <w:p>
-      <w:pPr>
-        <w:rPr>
-          <w:lang w:val="en-US"/>
-        </w:rPr>
-      </w:pPr>
-    </w:p>
+        <w:t>Yannick Wernle, Jugendspiel Geissberg</w:t>
+      </w:r>
+    </w:p>
+    <w:p/>
     <w:sectPr>
-      <w:footerReference w:type="default" r:id="rId18"/>
+      <w:footerReference w:type="default" r:id="rId23"/>
       <w:pgSz w:w="11906" w:h="16838"/>
       <w:pgMar w:top="1440" w:right="1440" w:bottom="1440" w:left="1440" w:header="708" w:footer="708" w:gutter="0"/>
       <w:pgNumType w:start="0"/>
@@ -7473,7 +7047,7 @@
 </file>
 
 <file path=word/endnotes.xml><?xml version="1.0" encoding="utf-8"?>
-<w:endnotes xmlns:wpc="http://schemas.microsoft.com/office/word/2010/wordprocessingCanvas" xmlns:cx="http://schemas.microsoft.com/office/drawing/2014/chartex" xmlns:cx1="http://schemas.microsoft.com/office/drawing/2015/9/8/chartex" xmlns:cx2="http://schemas.microsoft.com/office/drawing/2015/10/21/chartex" xmlns:cx3="http://schemas.microsoft.com/office/drawing/2016/5/9/chartex" xmlns:cx4="http://schemas.microsoft.com/office/drawing/2016/5/10/chartex" xmlns:cx5="http://schemas.microsoft.com/office/drawing/2016/5/11/chartex" xmlns:cx6="http://schemas.microsoft.com/office/drawing/2016/5/12/chartex" xmlns:cx7="http://schemas.microsoft.com/office/drawing/2016/5/13/chartex" xmlns:cx8="http://schemas.microsoft.com/office/drawing/2016/5/14/chartex" xmlns:mc="http://schemas.openxmlformats.org/markup-compatibility/2006" xmlns:aink="http://schemas.microsoft.com/office/drawing/2016/ink" xmlns:am3d="http://schemas.microsoft.com/office/drawing/2017/model3d" xmlns:o="urn:schemas-microsoft-com:office:office" xmlns:r="http://schemas.openxmlformats.org/officeDocument/2006/relationships" xmlns:m="http://schemas.openxmlformats.org/officeDocument/2006/math" xmlns:v="urn:schemas-microsoft-com:vml" xmlns:wp14="http://schemas.microsoft.com/office/word/2010/wordprocessingDrawing" xmlns:wp="http://schemas.openxmlformats.org/drawingml/2006/wordprocessingDrawing" xmlns:w10="urn:schemas-microsoft-com:office:word" xmlns:w="http://schemas.openxmlformats.org/wordprocessingml/2006/main" xmlns:w14="http://schemas.microsoft.com/office/word/2010/wordml" xmlns:w15="http://schemas.microsoft.com/office/word/2012/wordml" xmlns:w16cex="http://schemas.microsoft.com/office/word/2018/wordml/cex" xmlns:w16cid="http://schemas.microsoft.com/office/word/2016/wordml/cid" xmlns:w16="http://schemas.microsoft.com/office/word/2018/wordml" xmlns:w16sdtdh="http://schemas.microsoft.com/office/word/2020/wordml/sdtdatahash" xmlns:w16se="http://schemas.microsoft.com/office/word/2015/wordml/symex" xmlns:wpg="http://schemas.microsoft.com/office/word/2010/wordprocessingGroup" xmlns:wpi="http://schemas.microsoft.com/office/word/2010/wordprocessingInk" xmlns:wne="http://schemas.microsoft.com/office/word/2006/wordml" xmlns:wps="http://schemas.microsoft.com/office/word/2010/wordprocessingShape" mc:Ignorable="w14 w15 w16se w16cid w16 w16cex w16sdtdh wp14">
+<w:endnotes xmlns:wpc="http://schemas.microsoft.com/office/word/2010/wordprocessingCanvas" xmlns:cx="http://schemas.microsoft.com/office/drawing/2014/chartex" xmlns:cx1="http://schemas.microsoft.com/office/drawing/2015/9/8/chartex" xmlns:cx2="http://schemas.microsoft.com/office/drawing/2015/10/21/chartex" xmlns:cx3="http://schemas.microsoft.com/office/drawing/2016/5/9/chartex" xmlns:cx4="http://schemas.microsoft.com/office/drawing/2016/5/10/chartex" xmlns:cx5="http://schemas.microsoft.com/office/drawing/2016/5/11/chartex" xmlns:cx6="http://schemas.microsoft.com/office/drawing/2016/5/12/chartex" xmlns:cx7="http://schemas.microsoft.com/office/drawing/2016/5/13/chartex" xmlns:cx8="http://schemas.microsoft.com/office/drawing/2016/5/14/chartex" xmlns:mc="http://schemas.openxmlformats.org/markup-compatibility/2006" xmlns:aink="http://schemas.microsoft.com/office/drawing/2016/ink" xmlns:am3d="http://schemas.microsoft.com/office/drawing/2017/model3d" xmlns:o="urn:schemas-microsoft-com:office:office" xmlns:oel="http://schemas.microsoft.com/office/2019/extlst" xmlns:r="http://schemas.openxmlformats.org/officeDocument/2006/relationships" xmlns:m="http://schemas.openxmlformats.org/officeDocument/2006/math" xmlns:v="urn:schemas-microsoft-com:vml" xmlns:wp14="http://schemas.microsoft.com/office/word/2010/wordprocessingDrawing" xmlns:wp="http://schemas.openxmlformats.org/drawingml/2006/wordprocessingDrawing" xmlns:w10="urn:schemas-microsoft-com:office:word" xmlns:w="http://schemas.openxmlformats.org/wordprocessingml/2006/main" xmlns:w14="http://schemas.microsoft.com/office/word/2010/wordml" xmlns:w15="http://schemas.microsoft.com/office/word/2012/wordml" xmlns:w16cex="http://schemas.microsoft.com/office/word/2018/wordml/cex" xmlns:w16cid="http://schemas.microsoft.com/office/word/2016/wordml/cid" xmlns:w16="http://schemas.microsoft.com/office/word/2018/wordml" xmlns:w16sdtdh="http://schemas.microsoft.com/office/word/2020/wordml/sdtdatahash" xmlns:w16se="http://schemas.microsoft.com/office/word/2015/wordml/symex" xmlns:wpg="http://schemas.microsoft.com/office/word/2010/wordprocessingGroup" xmlns:wpi="http://schemas.microsoft.com/office/word/2010/wordprocessingInk" xmlns:wne="http://schemas.microsoft.com/office/word/2006/wordml" xmlns:wps="http://schemas.microsoft.com/office/word/2010/wordprocessingShape" mc:Ignorable="w14 w15 w16se w16cid w16 w16cex w16sdtdh wp14">
   <w:endnote w:type="separator" w:id="-1">
     <w:p>
       <w:pPr>
@@ -7498,7 +7072,7 @@
 </file>
 
 <file path=word/footer1.xml><?xml version="1.0" encoding="utf-8"?>
-<w:ftr xmlns:wpc="http://schemas.microsoft.com/office/word/2010/wordprocessingCanvas" xmlns:cx="http://schemas.microsoft.com/office/drawing/2014/chartex" xmlns:cx1="http://schemas.microsoft.com/office/drawing/2015/9/8/chartex" xmlns:cx2="http://schemas.microsoft.com/office/drawing/2015/10/21/chartex" xmlns:cx3="http://schemas.microsoft.com/office/drawing/2016/5/9/chartex" xmlns:cx4="http://schemas.microsoft.com/office/drawing/2016/5/10/chartex" xmlns:cx5="http://schemas.microsoft.com/office/drawing/2016/5/11/chartex" xmlns:cx6="http://schemas.microsoft.com/office/drawing/2016/5/12/chartex" xmlns:cx7="http://schemas.microsoft.com/office/drawing/2016/5/13/chartex" xmlns:cx8="http://schemas.microsoft.com/office/drawing/2016/5/14/chartex" xmlns:mc="http://schemas.openxmlformats.org/markup-compatibility/2006" xmlns:aink="http://schemas.microsoft.com/office/drawing/2016/ink" xmlns:am3d="http://schemas.microsoft.com/office/drawing/2017/model3d" xmlns:o="urn:schemas-microsoft-com:office:office" xmlns:r="http://schemas.openxmlformats.org/officeDocument/2006/relationships" xmlns:m="http://schemas.openxmlformats.org/officeDocument/2006/math" xmlns:v="urn:schemas-microsoft-com:vml" xmlns:wp14="http://schemas.microsoft.com/office/word/2010/wordprocessingDrawing" xmlns:wp="http://schemas.openxmlformats.org/drawingml/2006/wordprocessingDrawing" xmlns:w10="urn:schemas-microsoft-com:office:word" xmlns:w="http://schemas.openxmlformats.org/wordprocessingml/2006/main" xmlns:w14="http://schemas.microsoft.com/office/word/2010/wordml" xmlns:w15="http://schemas.microsoft.com/office/word/2012/wordml" xmlns:w16cex="http://schemas.microsoft.com/office/word/2018/wordml/cex" xmlns:w16cid="http://schemas.microsoft.com/office/word/2016/wordml/cid" xmlns:w16="http://schemas.microsoft.com/office/word/2018/wordml" xmlns:w16sdtdh="http://schemas.microsoft.com/office/word/2020/wordml/sdtdatahash" xmlns:w16se="http://schemas.microsoft.com/office/word/2015/wordml/symex" xmlns:wpg="http://schemas.microsoft.com/office/word/2010/wordprocessingGroup" xmlns:wpi="http://schemas.microsoft.com/office/word/2010/wordprocessingInk" xmlns:wne="http://schemas.microsoft.com/office/word/2006/wordml" xmlns:wps="http://schemas.microsoft.com/office/word/2010/wordprocessingShape" mc:Ignorable="w14 w15 w16se w16cid w16 w16cex w16sdtdh wp14">
+<w:ftr xmlns:wpc="http://schemas.microsoft.com/office/word/2010/wordprocessingCanvas" xmlns:cx="http://schemas.microsoft.com/office/drawing/2014/chartex" xmlns:cx1="http://schemas.microsoft.com/office/drawing/2015/9/8/chartex" xmlns:cx2="http://schemas.microsoft.com/office/drawing/2015/10/21/chartex" xmlns:cx3="http://schemas.microsoft.com/office/drawing/2016/5/9/chartex" xmlns:cx4="http://schemas.microsoft.com/office/drawing/2016/5/10/chartex" xmlns:cx5="http://schemas.microsoft.com/office/drawing/2016/5/11/chartex" xmlns:cx6="http://schemas.microsoft.com/office/drawing/2016/5/12/chartex" xmlns:cx7="http://schemas.microsoft.com/office/drawing/2016/5/13/chartex" xmlns:cx8="http://schemas.microsoft.com/office/drawing/2016/5/14/chartex" xmlns:mc="http://schemas.openxmlformats.org/markup-compatibility/2006" xmlns:aink="http://schemas.microsoft.com/office/drawing/2016/ink" xmlns:am3d="http://schemas.microsoft.com/office/drawing/2017/model3d" xmlns:o="urn:schemas-microsoft-com:office:office" xmlns:oel="http://schemas.microsoft.com/office/2019/extlst" xmlns:r="http://schemas.openxmlformats.org/officeDocument/2006/relationships" xmlns:m="http://schemas.openxmlformats.org/officeDocument/2006/math" xmlns:v="urn:schemas-microsoft-com:vml" xmlns:wp14="http://schemas.microsoft.com/office/word/2010/wordprocessingDrawing" xmlns:wp="http://schemas.openxmlformats.org/drawingml/2006/wordprocessingDrawing" xmlns:w10="urn:schemas-microsoft-com:office:word" xmlns:w="http://schemas.openxmlformats.org/wordprocessingml/2006/main" xmlns:w14="http://schemas.microsoft.com/office/word/2010/wordml" xmlns:w15="http://schemas.microsoft.com/office/word/2012/wordml" xmlns:w16cex="http://schemas.microsoft.com/office/word/2018/wordml/cex" xmlns:w16cid="http://schemas.microsoft.com/office/word/2016/wordml/cid" xmlns:w16="http://schemas.microsoft.com/office/word/2018/wordml" xmlns:w16sdtdh="http://schemas.microsoft.com/office/word/2020/wordml/sdtdatahash" xmlns:w16se="http://schemas.microsoft.com/office/word/2015/wordml/symex" xmlns:wpg="http://schemas.microsoft.com/office/word/2010/wordprocessingGroup" xmlns:wpi="http://schemas.microsoft.com/office/word/2010/wordprocessingInk" xmlns:wne="http://schemas.microsoft.com/office/word/2006/wordml" xmlns:wps="http://schemas.microsoft.com/office/word/2010/wordprocessingShape" mc:Ignorable="w14 w15 w16se w16cid w16 w16cex w16sdtdh wp14">
   <w:sdt>
     <w:sdtPr>
       <w:id w:val="19519639"/>
@@ -7625,7 +7199,7 @@
 </file>
 
 <file path=word/footnotes.xml><?xml version="1.0" encoding="utf-8"?>
-<w:footnotes xmlns:wpc="http://schemas.microsoft.com/office/word/2010/wordprocessingCanvas" xmlns:cx="http://schemas.microsoft.com/office/drawing/2014/chartex" xmlns:cx1="http://schemas.microsoft.com/office/drawing/2015/9/8/chartex" xmlns:cx2="http://schemas.microsoft.com/office/drawing/2015/10/21/chartex" xmlns:cx3="http://schemas.microsoft.com/office/drawing/2016/5/9/chartex" xmlns:cx4="http://schemas.microsoft.com/office/drawing/2016/5/10/chartex" xmlns:cx5="http://schemas.microsoft.com/office/drawing/2016/5/11/chartex" xmlns:cx6="http://schemas.microsoft.com/office/drawing/2016/5/12/chartex" xmlns:cx7="http://schemas.microsoft.com/office/drawing/2016/5/13/chartex" xmlns:cx8="http://schemas.microsoft.com/office/drawing/2016/5/14/chartex" xmlns:mc="http://schemas.openxmlformats.org/markup-compatibility/2006" xmlns:aink="http://schemas.microsoft.com/office/drawing/2016/ink" xmlns:am3d="http://schemas.microsoft.com/office/drawing/2017/model3d" xmlns:o="urn:schemas-microsoft-com:office:office" xmlns:r="http://schemas.openxmlformats.org/officeDocument/2006/relationships" xmlns:m="http://schemas.openxmlformats.org/officeDocument/2006/math" xmlns:v="urn:schemas-microsoft-com:vml" xmlns:wp14="http://schemas.microsoft.com/office/word/2010/wordprocessingDrawing" xmlns:wp="http://schemas.openxmlformats.org/drawingml/2006/wordprocessingDrawing" xmlns:w10="urn:schemas-microsoft-com:office:word" xmlns:w="http://schemas.openxmlformats.org/wordprocessingml/2006/main" xmlns:w14="http://schemas.microsoft.com/office/word/2010/wordml" xmlns:w15="http://schemas.microsoft.com/office/word/2012/wordml" xmlns:w16cex="http://schemas.microsoft.com/office/word/2018/wordml/cex" xmlns:w16cid="http://schemas.microsoft.com/office/word/2016/wordml/cid" xmlns:w16="http://schemas.microsoft.com/office/word/2018/wordml" xmlns:w16sdtdh="http://schemas.microsoft.com/office/word/2020/wordml/sdtdatahash" xmlns:w16se="http://schemas.microsoft.com/office/word/2015/wordml/symex" xmlns:wpg="http://schemas.microsoft.com/office/word/2010/wordprocessingGroup" xmlns:wpi="http://schemas.microsoft.com/office/word/2010/wordprocessingInk" xmlns:wne="http://schemas.microsoft.com/office/word/2006/wordml" xmlns:wps="http://schemas.microsoft.com/office/word/2010/wordprocessingShape" mc:Ignorable="w14 w15 w16se w16cid w16 w16cex w16sdtdh wp14">
+<w:footnotes xmlns:wpc="http://schemas.microsoft.com/office/word/2010/wordprocessingCanvas" xmlns:cx="http://schemas.microsoft.com/office/drawing/2014/chartex" xmlns:cx1="http://schemas.microsoft.com/office/drawing/2015/9/8/chartex" xmlns:cx2="http://schemas.microsoft.com/office/drawing/2015/10/21/chartex" xmlns:cx3="http://schemas.microsoft.com/office/drawing/2016/5/9/chartex" xmlns:cx4="http://schemas.microsoft.com/office/drawing/2016/5/10/chartex" xmlns:cx5="http://schemas.microsoft.com/office/drawing/2016/5/11/chartex" xmlns:cx6="http://schemas.microsoft.com/office/drawing/2016/5/12/chartex" xmlns:cx7="http://schemas.microsoft.com/office/drawing/2016/5/13/chartex" xmlns:cx8="http://schemas.microsoft.com/office/drawing/2016/5/14/chartex" xmlns:mc="http://schemas.openxmlformats.org/markup-compatibility/2006" xmlns:aink="http://schemas.microsoft.com/office/drawing/2016/ink" xmlns:am3d="http://schemas.microsoft.com/office/drawing/2017/model3d" xmlns:o="urn:schemas-microsoft-com:office:office" xmlns:oel="http://schemas.microsoft.com/office/2019/extlst" xmlns:r="http://schemas.openxmlformats.org/officeDocument/2006/relationships" xmlns:m="http://schemas.openxmlformats.org/officeDocument/2006/math" xmlns:v="urn:schemas-microsoft-com:vml" xmlns:wp14="http://schemas.microsoft.com/office/word/2010/wordprocessingDrawing" xmlns:wp="http://schemas.openxmlformats.org/drawingml/2006/wordprocessingDrawing" xmlns:w10="urn:schemas-microsoft-com:office:word" xmlns:w="http://schemas.openxmlformats.org/wordprocessingml/2006/main" xmlns:w14="http://schemas.microsoft.com/office/word/2010/wordml" xmlns:w15="http://schemas.microsoft.com/office/word/2012/wordml" xmlns:w16cex="http://schemas.microsoft.com/office/word/2018/wordml/cex" xmlns:w16cid="http://schemas.microsoft.com/office/word/2016/wordml/cid" xmlns:w16="http://schemas.microsoft.com/office/word/2018/wordml" xmlns:w16sdtdh="http://schemas.microsoft.com/office/word/2020/wordml/sdtdatahash" xmlns:w16se="http://schemas.microsoft.com/office/word/2015/wordml/symex" xmlns:wpg="http://schemas.microsoft.com/office/word/2010/wordprocessingGroup" xmlns:wpi="http://schemas.microsoft.com/office/word/2010/wordprocessingInk" xmlns:wne="http://schemas.microsoft.com/office/word/2006/wordml" xmlns:wps="http://schemas.microsoft.com/office/word/2010/wordprocessingShape" mc:Ignorable="w14 w15 w16se w16cid w16 w16cex w16sdtdh wp14">
   <w:footnote w:type="separator" w:id="-1">
     <w:p>
       <w:pPr>
@@ -7650,7 +7224,7 @@
 </file>
 
 <file path=word/numbering.xml><?xml version="1.0" encoding="utf-8"?>
-<w:numbering xmlns:wpc="http://schemas.microsoft.com/office/word/2010/wordprocessingCanvas" xmlns:cx="http://schemas.microsoft.com/office/drawing/2014/chartex" xmlns:cx1="http://schemas.microsoft.com/office/drawing/2015/9/8/chartex" xmlns:cx2="http://schemas.microsoft.com/office/drawing/2015/10/21/chartex" xmlns:cx3="http://schemas.microsoft.com/office/drawing/2016/5/9/chartex" xmlns:cx4="http://schemas.microsoft.com/office/drawing/2016/5/10/chartex" xmlns:cx5="http://schemas.microsoft.com/office/drawing/2016/5/11/chartex" xmlns:cx6="http://schemas.microsoft.com/office/drawing/2016/5/12/chartex" xmlns:cx7="http://schemas.microsoft.com/office/drawing/2016/5/13/chartex" xmlns:cx8="http://schemas.microsoft.com/office/drawing/2016/5/14/chartex" xmlns:mc="http://schemas.openxmlformats.org/markup-compatibility/2006" xmlns:aink="http://schemas.microsoft.com/office/drawing/2016/ink" xmlns:am3d="http://schemas.microsoft.com/office/drawing/2017/model3d" xmlns:o="urn:schemas-microsoft-com:office:office" xmlns:r="http://schemas.openxmlformats.org/officeDocument/2006/relationships" xmlns:m="http://schemas.openxmlformats.org/officeDocument/2006/math" xmlns:v="urn:schemas-microsoft-com:vml" xmlns:wp14="http://schemas.microsoft.com/office/word/2010/wordprocessingDrawing" xmlns:wp="http://schemas.openxmlformats.org/drawingml/2006/wordprocessingDrawing" xmlns:w10="urn:schemas-microsoft-com:office:word" xmlns:w="http://schemas.openxmlformats.org/wordprocessingml/2006/main" xmlns:w14="http://schemas.microsoft.com/office/word/2010/wordml" xmlns:w15="http://schemas.microsoft.com/office/word/2012/wordml" xmlns:w16cex="http://schemas.microsoft.com/office/word/2018/wordml/cex" xmlns:w16cid="http://schemas.microsoft.com/office/word/2016/wordml/cid" xmlns:w16="http://schemas.microsoft.com/office/word/2018/wordml" xmlns:w16sdtdh="http://schemas.microsoft.com/office/word/2020/wordml/sdtdatahash" xmlns:w16se="http://schemas.microsoft.com/office/word/2015/wordml/symex" xmlns:wpg="http://schemas.microsoft.com/office/word/2010/wordprocessingGroup" xmlns:wpi="http://schemas.microsoft.com/office/word/2010/wordprocessingInk" xmlns:wne="http://schemas.microsoft.com/office/word/2006/wordml" xmlns:wps="http://schemas.microsoft.com/office/word/2010/wordprocessingShape" mc:Ignorable="w14 w15 w16se w16cid w16 w16cex w16sdtdh wp14">
+<w:numbering xmlns:wpc="http://schemas.microsoft.com/office/word/2010/wordprocessingCanvas" xmlns:cx="http://schemas.microsoft.com/office/drawing/2014/chartex" xmlns:cx1="http://schemas.microsoft.com/office/drawing/2015/9/8/chartex" xmlns:cx2="http://schemas.microsoft.com/office/drawing/2015/10/21/chartex" xmlns:cx3="http://schemas.microsoft.com/office/drawing/2016/5/9/chartex" xmlns:cx4="http://schemas.microsoft.com/office/drawing/2016/5/10/chartex" xmlns:cx5="http://schemas.microsoft.com/office/drawing/2016/5/11/chartex" xmlns:cx6="http://schemas.microsoft.com/office/drawing/2016/5/12/chartex" xmlns:cx7="http://schemas.microsoft.com/office/drawing/2016/5/13/chartex" xmlns:cx8="http://schemas.microsoft.com/office/drawing/2016/5/14/chartex" xmlns:mc="http://schemas.openxmlformats.org/markup-compatibility/2006" xmlns:aink="http://schemas.microsoft.com/office/drawing/2016/ink" xmlns:am3d="http://schemas.microsoft.com/office/drawing/2017/model3d" xmlns:o="urn:schemas-microsoft-com:office:office" xmlns:oel="http://schemas.microsoft.com/office/2019/extlst" xmlns:r="http://schemas.openxmlformats.org/officeDocument/2006/relationships" xmlns:m="http://schemas.openxmlformats.org/officeDocument/2006/math" xmlns:v="urn:schemas-microsoft-com:vml" xmlns:wp14="http://schemas.microsoft.com/office/word/2010/wordprocessingDrawing" xmlns:wp="http://schemas.openxmlformats.org/drawingml/2006/wordprocessingDrawing" xmlns:w10="urn:schemas-microsoft-com:office:word" xmlns:w="http://schemas.openxmlformats.org/wordprocessingml/2006/main" xmlns:w14="http://schemas.microsoft.com/office/word/2010/wordml" xmlns:w15="http://schemas.microsoft.com/office/word/2012/wordml" xmlns:w16cex="http://schemas.microsoft.com/office/word/2018/wordml/cex" xmlns:w16cid="http://schemas.microsoft.com/office/word/2016/wordml/cid" xmlns:w16="http://schemas.microsoft.com/office/word/2018/wordml" xmlns:w16sdtdh="http://schemas.microsoft.com/office/word/2020/wordml/sdtdatahash" xmlns:w16se="http://schemas.microsoft.com/office/word/2015/wordml/symex" xmlns:wpg="http://schemas.microsoft.com/office/word/2010/wordprocessingGroup" xmlns:wpi="http://schemas.microsoft.com/office/word/2010/wordprocessingInk" xmlns:wne="http://schemas.microsoft.com/office/word/2006/wordml" xmlns:wps="http://schemas.microsoft.com/office/word/2010/wordprocessingShape" mc:Ignorable="w14 w15 w16se w16cid w16 w16cex w16sdtdh wp14">
   <w:abstractNum w:abstractNumId="0" w15:restartNumberingAfterBreak="0">
     <w:nsid w:val="50726C7B"/>
     <w:multiLevelType w:val="hybridMultilevel"/>
@@ -7764,7 +7338,7 @@
       </w:rPr>
     </w:lvl>
   </w:abstractNum>
-  <w:num w:numId="1">
+  <w:num w:numId="1" w16cid:durableId="1383019286">
     <w:abstractNumId w:val="0"/>
   </w:num>
 </w:numbering>
@@ -8521,6 +8095,18 @@
       <w:color w:val="365F91" w:themeColor="accent1" w:themeShade="BF"/>
     </w:rPr>
   </w:style>
+  <w:style w:type="character" w:styleId="BesuchterLink">
+    <w:name w:val="FollowedHyperlink"/>
+    <w:basedOn w:val="Absatz-Standardschriftart"/>
+    <w:uiPriority w:val="99"/>
+    <w:semiHidden/>
+    <w:unhideWhenUsed/>
+    <w:rsid w:val="008907D5"/>
+    <w:rPr>
+      <w:color w:val="800080" w:themeColor="followedHyperlink"/>
+      <w:u w:val="single"/>
+    </w:rPr>
+  </w:style>
 </w:styles>
 </file>
 

</xml_diff>